<commit_message>
Revert "Merge branch 'BLB_bootstrap_method' into master"
This reverts commit 458530e3a6b52a836f5859f42b689bb1a874631c, reversing
changes made to 090bfff9ab987b78358bb345f6c532c189332d43.
</commit_message>
<xml_diff>
--- a/gformula4_documentation.docx
+++ b/gformula4_documentation.docx
@@ -9052,7 +9052,7 @@
         <w:tblStyle w:val="TableGrid"/>
         <w:tblW w:w="9085" w:type="dxa"/>
         <w:jc w:val="left"/>
-        <w:tblInd w:w="10" w:type="dxa"/>
+        <w:tblInd w:w="0" w:type="dxa"/>
         <w:tblLayout w:type="fixed"/>
         <w:tblCellMar>
           <w:top w:w="0" w:type="dxa"/>
@@ -11001,7 +11001,7 @@
         <w:tblStyle w:val="TableGrid"/>
         <w:tblW w:w="9085" w:type="dxa"/>
         <w:jc w:val="left"/>
-        <w:tblInd w:w="10" w:type="dxa"/>
+        <w:tblInd w:w="0" w:type="dxa"/>
         <w:tblLayout w:type="fixed"/>
         <w:tblCellMar>
           <w:top w:w="0" w:type="dxa"/>
@@ -12567,7 +12567,7 @@
         <w:tblStyle w:val="TableGrid"/>
         <w:tblW w:w="10165" w:type="dxa"/>
         <w:jc w:val="left"/>
-        <w:tblInd w:w="10" w:type="dxa"/>
+        <w:tblInd w:w="0" w:type="dxa"/>
         <w:tblLayout w:type="fixed"/>
         <w:tblCellMar>
           <w:top w:w="0" w:type="dxa"/>
@@ -12586,8 +12586,8 @@
         <w:gridCol w:w="700"/>
         <w:gridCol w:w="1153"/>
         <w:gridCol w:w="1223"/>
-        <w:gridCol w:w="966"/>
-        <w:gridCol w:w="2019"/>
+        <w:gridCol w:w="964"/>
+        <w:gridCol w:w="2021"/>
       </w:tblGrid>
       <w:tr>
         <w:trPr/>
@@ -12802,7 +12802,7 @@
         </w:tc>
         <w:tc>
           <w:tcPr>
-            <w:tcW w:w="966" w:type="dxa"/>
+            <w:tcW w:w="964" w:type="dxa"/>
             <w:tcBorders/>
             <w:shd w:color="auto" w:fill="auto" w:val="clear"/>
           </w:tcPr>
@@ -12829,7 +12829,7 @@
         </w:tc>
         <w:tc>
           <w:tcPr>
-            <w:tcW w:w="2019" w:type="dxa"/>
+            <w:tcW w:w="2021" w:type="dxa"/>
             <w:tcBorders/>
           </w:tcPr>
           <w:p>
@@ -13067,7 +13067,7 @@
         </w:tc>
         <w:tc>
           <w:tcPr>
-            <w:tcW w:w="966" w:type="dxa"/>
+            <w:tcW w:w="964" w:type="dxa"/>
             <w:tcBorders/>
             <w:shd w:color="auto" w:fill="auto" w:val="clear"/>
           </w:tcPr>
@@ -13094,7 +13094,7 @@
         </w:tc>
         <w:tc>
           <w:tcPr>
-            <w:tcW w:w="2019" w:type="dxa"/>
+            <w:tcW w:w="2021" w:type="dxa"/>
             <w:tcBorders/>
           </w:tcPr>
           <w:p>
@@ -13332,7 +13332,7 @@
         </w:tc>
         <w:tc>
           <w:tcPr>
-            <w:tcW w:w="966" w:type="dxa"/>
+            <w:tcW w:w="964" w:type="dxa"/>
             <w:tcBorders/>
             <w:shd w:color="auto" w:fill="auto" w:val="clear"/>
           </w:tcPr>
@@ -13359,7 +13359,7 @@
         </w:tc>
         <w:tc>
           <w:tcPr>
-            <w:tcW w:w="2019" w:type="dxa"/>
+            <w:tcW w:w="2021" w:type="dxa"/>
             <w:tcBorders/>
           </w:tcPr>
           <w:p>
@@ -13597,7 +13597,7 @@
         </w:tc>
         <w:tc>
           <w:tcPr>
-            <w:tcW w:w="966" w:type="dxa"/>
+            <w:tcW w:w="964" w:type="dxa"/>
             <w:tcBorders/>
             <w:shd w:color="auto" w:fill="auto" w:val="clear"/>
           </w:tcPr>
@@ -13624,7 +13624,7 @@
         </w:tc>
         <w:tc>
           <w:tcPr>
-            <w:tcW w:w="2019" w:type="dxa"/>
+            <w:tcW w:w="2021" w:type="dxa"/>
             <w:tcBorders/>
           </w:tcPr>
           <w:p>
@@ -13862,7 +13862,7 @@
         </w:tc>
         <w:tc>
           <w:tcPr>
-            <w:tcW w:w="966" w:type="dxa"/>
+            <w:tcW w:w="964" w:type="dxa"/>
             <w:tcBorders/>
             <w:shd w:color="auto" w:fill="auto" w:val="clear"/>
           </w:tcPr>
@@ -13889,7 +13889,7 @@
         </w:tc>
         <w:tc>
           <w:tcPr>
-            <w:tcW w:w="2019" w:type="dxa"/>
+            <w:tcW w:w="2021" w:type="dxa"/>
             <w:tcBorders/>
           </w:tcPr>
           <w:p>
@@ -14127,7 +14127,7 @@
         </w:tc>
         <w:tc>
           <w:tcPr>
-            <w:tcW w:w="966" w:type="dxa"/>
+            <w:tcW w:w="964" w:type="dxa"/>
             <w:tcBorders/>
             <w:shd w:color="auto" w:fill="auto" w:val="clear"/>
           </w:tcPr>
@@ -14154,7 +14154,7 @@
         </w:tc>
         <w:tc>
           <w:tcPr>
-            <w:tcW w:w="2019" w:type="dxa"/>
+            <w:tcW w:w="2021" w:type="dxa"/>
             <w:tcBorders/>
           </w:tcPr>
           <w:p>
@@ -14392,7 +14392,7 @@
         </w:tc>
         <w:tc>
           <w:tcPr>
-            <w:tcW w:w="966" w:type="dxa"/>
+            <w:tcW w:w="964" w:type="dxa"/>
             <w:tcBorders/>
             <w:shd w:color="auto" w:fill="auto" w:val="clear"/>
           </w:tcPr>
@@ -14419,7 +14419,7 @@
         </w:tc>
         <w:tc>
           <w:tcPr>
-            <w:tcW w:w="2019" w:type="dxa"/>
+            <w:tcW w:w="2021" w:type="dxa"/>
             <w:tcBorders/>
           </w:tcPr>
           <w:p>
@@ -14657,7 +14657,7 @@
         </w:tc>
         <w:tc>
           <w:tcPr>
-            <w:tcW w:w="966" w:type="dxa"/>
+            <w:tcW w:w="964" w:type="dxa"/>
             <w:tcBorders/>
             <w:shd w:color="auto" w:fill="auto" w:val="clear"/>
           </w:tcPr>
@@ -14684,7 +14684,7 @@
         </w:tc>
         <w:tc>
           <w:tcPr>
-            <w:tcW w:w="2019" w:type="dxa"/>
+            <w:tcW w:w="2021" w:type="dxa"/>
             <w:tcBorders/>
           </w:tcPr>
           <w:p>
@@ -14922,7 +14922,7 @@
         </w:tc>
         <w:tc>
           <w:tcPr>
-            <w:tcW w:w="966" w:type="dxa"/>
+            <w:tcW w:w="964" w:type="dxa"/>
             <w:tcBorders/>
             <w:shd w:color="auto" w:fill="auto" w:val="clear"/>
           </w:tcPr>
@@ -14949,7 +14949,7 @@
         </w:tc>
         <w:tc>
           <w:tcPr>
-            <w:tcW w:w="2019" w:type="dxa"/>
+            <w:tcW w:w="2021" w:type="dxa"/>
             <w:tcBorders/>
           </w:tcPr>
           <w:p>
@@ -19500,7 +19500,7 @@
                 <w:kern w:val="0"/>
                 <w:lang w:val="en-US" w:eastAsia="en-US" w:bidi="ar-SA"/>
               </w:rPr>
-              <w:t>Binary variable</w:t>
+              <w:t xml:space="preserve">Binary variable </w:t>
             </w:r>
           </w:p>
         </w:tc>
@@ -19657,7 +19657,7 @@
                 <w:kern w:val="0"/>
                 <w:lang w:val="en-US" w:eastAsia="en-US" w:bidi="ar-SA"/>
               </w:rPr>
-              <w:t>Binary variable</w:t>
+              <w:t xml:space="preserve">Binary variable </w:t>
             </w:r>
           </w:p>
         </w:tc>
@@ -19737,7 +19737,7 @@
                 <w:kern w:val="0"/>
                 <w:lang w:val="en-US" w:eastAsia="en-US" w:bidi="ar-SA"/>
               </w:rPr>
-              <w:t>Fits model only to records where the first lagged value of covX=0. Should be used for binary covariates that, once they switch from 0 to 1, they stay 1 (e.g. indicator of diabetes diagnosis)</w:t>
+              <w:t xml:space="preserve">Fits model only to records where the first lagged value of covX=0. Should be used for binary covariates that, once they switch from 0 to 1, they stay 1 (e.g. indicator of diabetes diagnosis) </w:t>
             </w:r>
           </w:p>
         </w:tc>
@@ -19767,7 +19767,7 @@
                 <w:kern w:val="0"/>
                 <w:lang w:val="en-US" w:eastAsia="en-US" w:bidi="ar-SA"/>
               </w:rPr>
-              <w:t>CovX is generated based on the estimated model parameters until the first 1 is generated.  After that the value of covX is always set to 1.</w:t>
+              <w:t xml:space="preserve">CovX is generated based on the estimated model parameters until the first 1 is generated.  After that the value of covX is always set to 1. </w:t>
             </w:r>
           </w:p>
         </w:tc>
@@ -19894,7 +19894,7 @@
                 <w:kern w:val="0"/>
                 <w:lang w:val="en-US" w:eastAsia="en-US" w:bidi="ar-SA"/>
               </w:rPr>
-              <w:t>Fits model to all records</w:t>
+              <w:t xml:space="preserve">Fits model to all records </w:t>
             </w:r>
           </w:p>
         </w:tc>
@@ -19991,7 +19991,7 @@
                 <w:kern w:val="0"/>
                 <w:lang w:val="en-US" w:eastAsia="en-US" w:bidi="ar-SA"/>
               </w:rPr>
-              <w:t>Continuous variable</w:t>
+              <w:t xml:space="preserve">Continuous variable </w:t>
             </w:r>
           </w:p>
         </w:tc>
@@ -20290,7 +20290,7 @@
                 <w:kern w:val="0"/>
                 <w:lang w:val="en-US" w:eastAsia="en-US" w:bidi="ar-SA"/>
               </w:rPr>
-              <w:t>PROC LOGISTIC</w:t>
+              <w:t xml:space="preserve">PROC LOGISTIC </w:t>
             </w:r>
           </w:p>
           <w:p>
@@ -20357,7 +20357,7 @@
                 <w:kern w:val="0"/>
                 <w:lang w:val="en-US" w:eastAsia="en-US" w:bidi="ar-SA"/>
               </w:rPr>
-              <w:t xml:space="preserve"> must be coded as integers beginning at 1.</w:t>
+              <w:t xml:space="preserve"> must be coded as integers beginning at 1. </w:t>
             </w:r>
           </w:p>
         </w:tc>
@@ -20403,7 +20403,7 @@
                 <w:kern w:val="0"/>
                 <w:lang w:val="en-US" w:eastAsia="en-US" w:bidi="ar-SA"/>
               </w:rPr>
-              <w:t xml:space="preserve"> are simulated as integers beginning at 1 from the estimated model parameters.</w:t>
+              <w:t xml:space="preserve"> are simulated as integers beginning at 1 from the estimated model parameters. </w:t>
             </w:r>
           </w:p>
         </w:tc>
@@ -20470,7 +20470,7 @@
                 <w:kern w:val="0"/>
                 <w:lang w:val="en-US" w:eastAsia="en-US" w:bidi="ar-SA"/>
               </w:rPr>
-              <w:t>Continuous variable</w:t>
+              <w:t xml:space="preserve">Continuous variable </w:t>
             </w:r>
           </w:p>
         </w:tc>
@@ -20551,7 +20551,7 @@
                 <w:kern w:val="0"/>
                 <w:lang w:val="en-US" w:eastAsia="en-US" w:bidi="ar-SA"/>
               </w:rPr>
-              <w:t>Fits a truncated normal regression model</w:t>
+              <w:t xml:space="preserve">Fits a truncated normal regression model </w:t>
             </w:r>
           </w:p>
           <w:p>
@@ -20604,7 +20604,7 @@
                 <w:kern w:val="0"/>
                 <w:lang w:val="en-US" w:eastAsia="en-US" w:bidi="ar-SA"/>
               </w:rPr>
-              <w:t xml:space="preserve"> plus an offset term (+.01%).</w:t>
+              <w:t xml:space="preserve"> plus an offset term (+.01%).  </w:t>
             </w:r>
           </w:p>
         </w:tc>
@@ -20701,7 +20701,7 @@
                 <w:kern w:val="0"/>
                 <w:lang w:val="en-US" w:eastAsia="en-US" w:bidi="ar-SA"/>
               </w:rPr>
-              <w:t>Continuous variable</w:t>
+              <w:t xml:space="preserve">Continuous variable </w:t>
             </w:r>
           </w:p>
         </w:tc>
@@ -20814,6 +20814,13 @@
               </w:rPr>
               <w:t>covX</w:t>
             </w:r>
+            <w:r>
+              <w:rPr>
+                <w:kern w:val="0"/>
+                <w:lang w:val="en-US" w:eastAsia="en-US" w:bidi="ar-SA"/>
+              </w:rPr>
+              <w:t xml:space="preserve">   </w:t>
+            </w:r>
           </w:p>
         </w:tc>
         <w:tc>
@@ -21164,6 +21171,44 @@
           <w:rFonts w:cs="Times New Roman"/>
         </w:rPr>
         <w:t xml:space="preserve">. </w:t>
+      </w:r>
+    </w:p>
+    <w:p>
+      <w:pPr>
+        <w:pStyle w:val="BodyA"/>
+        <w:widowControl w:val="false"/>
+        <w:spacing w:lineRule="auto" w:line="240" w:before="16" w:after="0"/>
+        <w:rPr>
+          <w:rFonts w:cs="Times New Roman"/>
+          <w:sz w:val="24"/>
+          <w:szCs w:val="24"/>
+        </w:rPr>
+      </w:pPr>
+      <w:r>
+        <w:rPr>
+          <w:rFonts w:cs="Times New Roman"/>
+          <w:sz w:val="24"/>
+          <w:szCs w:val="24"/>
+        </w:rPr>
+      </w:r>
+    </w:p>
+    <w:p>
+      <w:pPr>
+        <w:pStyle w:val="BodyA"/>
+        <w:widowControl w:val="false"/>
+        <w:spacing w:lineRule="auto" w:line="240" w:before="16" w:after="0"/>
+        <w:rPr>
+          <w:rFonts w:cs="Times New Roman"/>
+          <w:sz w:val="24"/>
+          <w:szCs w:val="24"/>
+        </w:rPr>
+      </w:pPr>
+      <w:r>
+        <w:rPr>
+          <w:rFonts w:cs="Times New Roman"/>
+          <w:sz w:val="24"/>
+          <w:szCs w:val="24"/>
+        </w:rPr>
       </w:r>
     </w:p>
     <w:p>
@@ -23307,7 +23352,7 @@
                 <w:kern w:val="0"/>
                 <w:lang w:val="en-US" w:eastAsia="en-US" w:bidi="ar-SA"/>
               </w:rPr>
-              <w:t>lag1bin</w:t>
+              <w:t xml:space="preserve">lag1bin </w:t>
             </w:r>
           </w:p>
           <w:p>
@@ -23866,7 +23911,10 @@
             <w:r>
               <w:rPr>
                 <w:b/>
-              </w:rPr>
+                <w:kern w:val="0"/>
+                <w:lang w:val="en-US" w:eastAsia="en-US" w:bidi="ar-SA"/>
+              </w:rPr>
+              <w:t xml:space="preserve"> </w:t>
             </w:r>
           </w:p>
         </w:tc>
@@ -24605,7 +24653,7 @@
                 <w:kern w:val="0"/>
                 <w:lang w:val="en-US" w:eastAsia="en-US" w:bidi="ar-SA"/>
               </w:rPr>
-              <w:t>restricted cubic spline transformation; knots defined by covXknots</w:t>
+              <w:t xml:space="preserve">restricted cubic spline transformation; knots defined by covXknots </w:t>
             </w:r>
           </w:p>
         </w:tc>
@@ -25159,7 +25207,7 @@
                 <w:kern w:val="0"/>
                 <w:lang w:val="en-US" w:eastAsia="en-US" w:bidi="ar-SA"/>
               </w:rPr>
-              <w:t>Categorical version of the cumavg ptype</w:t>
+              <w:t xml:space="preserve">Categorical version of the cumavg ptype </w:t>
             </w:r>
           </w:p>
         </w:tc>
@@ -25300,7 +25348,7 @@
                 <w:kern w:val="0"/>
                 <w:lang w:val="en-US" w:eastAsia="en-US" w:bidi="ar-SA"/>
               </w:rPr>
-              <w:t>Cumulative average where the last term is pulled off the average</w:t>
+              <w:t xml:space="preserve">Cumulative average where the last term is pulled off the average </w:t>
             </w:r>
           </w:p>
         </w:tc>
@@ -25330,7 +25378,7 @@
                 <w:kern w:val="0"/>
                 <w:lang w:val="en-US" w:eastAsia="en-US" w:bidi="ar-SA"/>
               </w:rPr>
-              <w:t>A variation of the cumavg ptype where the last term is pulled off of the average. In this case there</w:t>
+              <w:t xml:space="preserve">A variation of the cumavg ptype where the last term is pulled off of the average. In this case there </w:t>
             </w:r>
           </w:p>
           <w:p>
@@ -25495,7 +25543,7 @@
                 <w:kern w:val="0"/>
                 <w:lang w:val="en-US" w:eastAsia="en-US" w:bidi="ar-SA"/>
               </w:rPr>
-              <w:t>Cumulative average where the last two terms are pulled off the average</w:t>
+              <w:t xml:space="preserve">Cumulative average where the last two terms are pulled off the average </w:t>
             </w:r>
           </w:p>
         </w:tc>
@@ -25540,7 +25588,7 @@
                 <w:kern w:val="0"/>
                 <w:lang w:val="en-US" w:eastAsia="en-US" w:bidi="ar-SA"/>
               </w:rPr>
-              <w:t xml:space="preserve"> from time = 0 to time = k-3.</w:t>
+              <w:t xml:space="preserve"> from time = 0 to time = k-3. </w:t>
             </w:r>
           </w:p>
         </w:tc>
@@ -26846,11 +26894,7 @@
         <w:widowControl w:val="false"/>
         <w:spacing w:lineRule="auto" w:line="240" w:before="16" w:after="0"/>
         <w:ind w:hanging="0"/>
-        <w:rPr>
-          <w:rFonts w:cs="Times New Roman"/>
-          <w:sz w:val="24"/>
-          <w:szCs w:val="24"/>
-        </w:rPr>
+        <w:rPr/>
       </w:pPr>
       <w:r>
         <w:rPr/>
@@ -26867,11 +26911,7 @@
         <w:widowControl w:val="false"/>
         <w:spacing w:lineRule="auto" w:line="240" w:before="16" w:after="0"/>
         <w:ind w:hanging="0"/>
-        <w:rPr>
-          <w:rFonts w:cs="Times New Roman"/>
-          <w:sz w:val="24"/>
-          <w:szCs w:val="24"/>
-        </w:rPr>
+        <w:rPr/>
       </w:pPr>
       <w:r>
         <w:rPr/>
@@ -26880,6 +26920,9 @@
       <w:r>
         <w:rPr/>
         <w:tab/>
+      </w:r>
+      <w:r>
+        <w:rPr/>
         <w:t>Indicates how a variable is carried forward during skip times or when there is not an associated</w:t>
       </w:r>
     </w:p>
@@ -26889,15 +26932,14 @@
         <w:widowControl w:val="false"/>
         <w:spacing w:lineRule="auto" w:line="240" w:before="16" w:after="0"/>
         <w:ind w:hanging="0"/>
-        <w:rPr>
-          <w:rFonts w:cs="Times New Roman"/>
-          <w:sz w:val="24"/>
-          <w:szCs w:val="24"/>
-        </w:rPr>
+        <w:rPr/>
       </w:pPr>
       <w:r>
         <w:rPr/>
         <w:tab/>
+      </w:r>
+      <w:r>
+        <w:rPr/>
         <w:t>visit. Default case is to use the previous result of any intervention. This was the method used in previous</w:t>
       </w:r>
     </w:p>
@@ -26907,20 +26949,35 @@
         <w:widowControl w:val="false"/>
         <w:spacing w:lineRule="auto" w:line="240" w:before="16" w:after="0"/>
         <w:ind w:hanging="0"/>
-        <w:rPr>
-          <w:rFonts w:cs="Times New Roman"/>
-          <w:sz w:val="24"/>
-          <w:szCs w:val="24"/>
-        </w:rPr>
+        <w:rPr/>
       </w:pPr>
       <w:r>
         <w:rPr/>
         <w:tab/>
+      </w:r>
+      <w:r>
+        <w:rPr/>
         <w:t xml:space="preserve">versions of the macro. When intvisittype = 2 the previous natural course/simulated value is used </w:t>
         <w:tab/>
-        <w:t xml:space="preserve">independent of any intervention. Note: This option is only used when intvar# has a skip-type ptype or </w:t>
+        <w:t>independent of any intervention.</w:t>
+      </w:r>
+      <w:r>
+        <w:rPr/>
+        <w:t xml:space="preserve"> </w:t>
+      </w:r>
+      <w:r>
+        <w:rPr/>
+        <w:t xml:space="preserve">Note: This option is only used when intvar# has a skip-type ptype or </w:t>
         <w:tab/>
-        <w:t>for variables with an associated visit process and there is not a simulated visit.</w:t>
+        <w:t>for variables</w:t>
+      </w:r>
+      <w:r>
+        <w:rPr/>
+        <w:t xml:space="preserve"> </w:t>
+      </w:r>
+      <w:r>
+        <w:rPr/>
+        <w:t>with an associated visit process and there is not a simulated visit.</w:t>
       </w:r>
     </w:p>
     <w:p>
@@ -29150,7 +29207,7 @@
       <w:tblPr>
         <w:tblW w:w="9560" w:type="dxa"/>
         <w:jc w:val="left"/>
-        <w:tblInd w:w="201" w:type="dxa"/>
+        <w:tblInd w:w="93" w:type="dxa"/>
         <w:tblLayout w:type="fixed"/>
         <w:tblCellMar>
           <w:top w:w="0" w:type="dxa"/>
@@ -29901,6 +29958,7 @@
                 <w:sz w:val="22"/>
                 <w:szCs w:val="22"/>
               </w:rPr>
+              <w:t> </w:t>
             </w:r>
           </w:p>
         </w:tc>
@@ -29978,7 +30036,7 @@
                 <w:sz w:val="22"/>
                 <w:szCs w:val="22"/>
               </w:rPr>
-              <w:t>user defined intervention. the user must provide a user-defined macro with code to implement the intervention.</w:t>
+              <w:t xml:space="preserve">user defined intervention. the user must provide a user-defined macro with code to implement the intervention.  </w:t>
             </w:r>
           </w:p>
         </w:tc>
@@ -30052,7 +30110,7 @@
                 <w:sz w:val="22"/>
                 <w:szCs w:val="22"/>
               </w:rPr>
-              <w:t>User-defined macro intusermacro#.  The macro should be placed above the call to %gformula.  Can also use</w:t>
+              <w:t xml:space="preserve">User-defined macro intusermacro#.  The macro should be placed above the call to %gformula.  Can also use </w:t>
             </w:r>
           </w:p>
         </w:tc>
@@ -30333,7 +30391,6 @@
       </w:pPr>
       <w:r>
         <w:rPr/>
-        <w:tab/>
         <w:t>Input d</w:t>
       </w:r>
       <w:r>
@@ -30542,7 +30599,6 @@
       </w:pPr>
       <w:r>
         <w:rPr/>
-        <w:tab/>
         <w:t>Unique id</w:t>
       </w:r>
       <w:r>
@@ -30764,7 +30820,6 @@
       </w:pPr>
       <w:r>
         <w:rPr/>
-        <w:tab/>
         <w:t xml:space="preserve">Time index in the dataset </w:t>
       </w:r>
       <w:r>
@@ -30786,9 +30841,7 @@
       </w:r>
       <w:r>
         <w:rPr/>
-        <w:t xml:space="preserve"> begin at 0 (the interval that subject enters the study or </w:t>
-        <w:tab/>
-        <w:t xml:space="preserve">“baseline”) for each subject (indexed by </w:t>
+        <w:t xml:space="preserve"> begin at 0 (the interval that subject enters the study or “baseline”) for each subject (indexed by </w:t>
       </w:r>
       <w:r>
         <w:rPr>
@@ -30799,9 +30852,7 @@
       </w:r>
       <w:r>
         <w:rPr/>
-        <w:t xml:space="preserve">, see above) and increment by 1 for each subsequent interval. </w:t>
-        <w:tab/>
-        <w:t xml:space="preserve">The largest possible value of </w:t>
+        <w:t xml:space="preserve">, see above) and increment by 1 for each subsequent interval. The largest possible value of </w:t>
       </w:r>
       <w:r>
         <w:rPr>
@@ -30823,9 +30874,7 @@
       </w:r>
       <w:r>
         <w:rPr/>
-        <w:t xml:space="preserve">-1 (see below and also details in </w:t>
-        <w:tab/>
-        <w:t xml:space="preserve">Section 2).  </w:t>
+        <w:t xml:space="preserve">-1 (see below and also details in Section 2).  </w:t>
       </w:r>
     </w:p>
     <w:p>
@@ -30885,7 +30934,6 @@
       </w:pPr>
       <w:r>
         <w:rPr/>
-        <w:tab/>
         <w:t xml:space="preserve">Function of time/interval to be included in pooled over time models.  </w:t>
       </w:r>
       <w:r>
@@ -30901,18 +30949,14 @@
           <w:i/>
           <w:spacing w:val="1"/>
         </w:rPr>
-        <w:t xml:space="preserve">conbin, concat, </w:t>
-        <w:tab/>
-        <w:t>conqdc, concub, and conspl</w:t>
+        <w:t>conbin, concat, conqdc, concub, and conspl</w:t>
       </w:r>
       <w:r>
         <w:rPr>
           <w:rFonts w:cs="Times New Roman"/>
           <w:spacing w:val="1"/>
         </w:rPr>
-        <w:t xml:space="preserve">. The function is determined by the choice of suffix.  These are as described </w:t>
-        <w:tab/>
-        <w:t xml:space="preserve">as Table 2 for </w:t>
+        <w:t xml:space="preserve">. The function is determined by the choice of suffix.  These are as described as Table 2 for </w:t>
       </w:r>
       <w:r>
         <w:rPr>
@@ -30999,7 +31043,6 @@
         <w:rPr>
           <w:spacing w:val="1"/>
         </w:rPr>
-        <w:tab/>
         <w:t xml:space="preserve">Knots or category cutoffs when </w:t>
       </w:r>
       <w:r>
@@ -31105,7 +31148,6 @@
       </w:pPr>
       <w:r>
         <w:rPr/>
-        <w:tab/>
         <w:t xml:space="preserve">End of follow-up.  </w:t>
       </w:r>
       <w:r>
@@ -31126,9 +31168,7 @@
         <w:rPr>
           <w:rFonts w:cs="Times New Roman"/>
         </w:rPr>
-        <w:t xml:space="preserve"> specifies the desired end of follow-up interval.  For </w:t>
-        <w:tab/>
-        <w:t xml:space="preserve">example, if </w:t>
+        <w:t xml:space="preserve"> specifies the desired end of follow-up interval.  For example, if </w:t>
       </w:r>
       <w:r>
         <w:rPr>
@@ -31142,9 +31182,7 @@
         <w:rPr>
           <w:rFonts w:cs="Times New Roman"/>
         </w:rPr>
-        <w:t xml:space="preserve"> indexes month of follow-up and the 60- month risk/mean is of interest then the user </w:t>
-        <w:tab/>
-        <w:t xml:space="preserve">should set </w:t>
+        <w:t xml:space="preserve"> indexes month of follow-up and the 60- month risk/mean is of interest then the user should set </w:t>
       </w:r>
       <w:r>
         <w:rPr>
@@ -31173,7 +31211,6 @@
           <w:rFonts w:cs="Times New Roman"/>
         </w:rPr>
         <w:t xml:space="preserve"> allowable for any subject must be </w:t>
-        <w:tab/>
       </w:r>
       <w:r>
         <w:rPr>
@@ -31253,7 +31290,6 @@
       </w:pPr>
       <w:r>
         <w:rPr/>
-        <w:tab/>
         <w:t>Us</w:t>
       </w:r>
       <w:r>
@@ -31314,9 +31350,7 @@
       </w:r>
       <w:r>
         <w:rPr/>
-        <w:t xml:space="preserve">ovides general functions of time (other than splines and categories) which </w:t>
-        <w:tab/>
-        <w:t xml:space="preserve">can be used in the covariate and outcome models. It should be used together with </w:t>
+        <w:t xml:space="preserve">ovides general functions of time (other than splines and categories) which can be used in the covariate and outcome models. It should be used together with </w:t>
       </w:r>
       <w:r>
         <w:rPr>
@@ -31327,7 +31361,6 @@
       <w:r>
         <w:rPr/>
         <w:t xml:space="preserve"> and  </w:t>
-        <w:tab/>
       </w:r>
       <w:r>
         <w:rPr>
@@ -31348,7 +31381,6 @@
       <w:r>
         <w:rPr/>
         <w:t xml:space="preserve"> and </w:t>
-        <w:tab/>
       </w:r>
       <w:r>
         <w:rPr>
@@ -31358,9 +31390,7 @@
       </w:r>
       <w:r>
         <w:rPr/>
-        <w:t xml:space="preserve"> when the new time function is included in the model for the outcome. For more details, </w:t>
-        <w:tab/>
-        <w:t>see FAQ 1.</w:t>
+        <w:t xml:space="preserve"> when the new time function is included in the model for the outcome. For more details, see FAQ 1.</w:t>
       </w:r>
     </w:p>
     <w:p>
@@ -31467,7 +31497,6 @@
         <w:rPr>
           <w:spacing w:val="-1"/>
         </w:rPr>
-        <w:tab/>
         <w:t>L</w:t>
       </w:r>
       <w:r>
@@ -31530,9 +31559,7 @@
       </w:r>
       <w:r>
         <w:rPr/>
-        <w:t xml:space="preserve"> (assumed constant).  The value of this parameter is </w:t>
-        <w:tab/>
-        <w:t xml:space="preserve">only used if any </w:t>
+        <w:t xml:space="preserve"> (assumed constant).  The value of this parameter is only used if any </w:t>
       </w:r>
       <w:r>
         <w:rPr>
@@ -31635,7 +31662,6 @@
       </w:pPr>
       <w:r>
         <w:rPr/>
-        <w:tab/>
         <w:t>Outc</w:t>
       </w:r>
       <w:r>
@@ -31835,7 +31861,6 @@
         <w:rPr>
           <w:spacing w:val="2"/>
         </w:rPr>
-        <w:tab/>
         <w:t>T</w:t>
       </w:r>
       <w:r>
@@ -31992,7 +32017,6 @@
           <w:spacing w:val="1"/>
         </w:rPr>
         <w:t xml:space="preserve"> </w:t>
-        <w:tab/>
       </w:r>
       <w:r>
         <w:rPr/>
@@ -32206,22 +32230,7 @@
       </w:pPr>
       <w:r>
         <w:rPr/>
-        <w:tab/>
-        <w:t xml:space="preserve">Product (“interaction”) terms to be included as independent variables in the outcome regression model. </w:t>
-        <w:tab/>
-        <w:t xml:space="preserve">These can include interactions between any baseline variable included in fixedcov, any time-varying </w:t>
-        <w:tab/>
-        <w:t xml:space="preserve">covariate covX or time (note, interactions with time for the outcome model are only relevant for </w:t>
-        <w:tab/>
-        <w:t xml:space="preserve">outctype=binsurv). The structure of the interaction is a product term bN*bM or bN*M or N*M, where </w:t>
-        <w:tab/>
-        <w:t xml:space="preserve">the b indicates that interaction is with a baseline variable and the N or M alone indicates that the </w:t>
-        <w:tab/>
-        <w:t xml:space="preserve">interaction is with a covX or time.  The N(M) in bN(bM) is the numeric location of the baseline covariate </w:t>
-        <w:tab/>
-        <w:t xml:space="preserve">included in fixedcov.  The N(M) in N(M) alone is the index X for the time-varying covariate covX or 0 for </w:t>
-        <w:tab/>
-        <w:t>time.  See FAQ 2 for more details.</w:t>
+        <w:t>Product (“interaction”) terms to be included as independent variables in the outcome regression model. These can include interactions between any baseline variable included in fixedcov, any time-varying covariate covX or time (note, interactions with time for the outcome model are only relevant for outctype=binsurv). The structure of the interaction is a product term bN*bM or bN*M or N*M, where the b indicates that interaction is with a baseline variable and the N or M alone indicates that the interaction is with a covX or time.  The N(M) in bN(bM) is the numeric location of the baseline covariate included in fixedcov.  The N(M) in N(M) alone is the index X for the time-varying covariate covX or 0 for time.  See FAQ 2 for more details.</w:t>
       </w:r>
     </w:p>
     <w:p>
@@ -32279,7 +32288,6 @@
       </w:pPr>
       <w:r>
         <w:rPr/>
-        <w:tab/>
         <w:t xml:space="preserve">A variable indicating a competing risk event in the dataset </w:t>
       </w:r>
       <w:r>
@@ -32291,17 +32299,13 @@
       </w:r>
       <w:r>
         <w:rPr/>
-        <w:t xml:space="preserve">. This should be specified regardless </w:t>
-        <w:tab/>
-        <w:t xml:space="preserve">whether competing risk events are or are not treated as censoring events.  </w:t>
-      </w:r>
-      <w:r>
-        <w:rPr>
-          <w:spacing w:val="-1"/>
-        </w:rPr>
-        <w:t xml:space="preserve">See Section 2 for coding </w:t>
-        <w:tab/>
-        <w:t>requirements and further explanation</w:t>
+        <w:t xml:space="preserve">. This should be specified regardless whether competing risk events are or are not treated as censoring events.  </w:t>
+      </w:r>
+      <w:r>
+        <w:rPr>
+          <w:spacing w:val="-1"/>
+        </w:rPr>
+        <w:t>See Section 2 for coding requirements and further explanation</w:t>
       </w:r>
       <w:r>
         <w:rPr/>
@@ -32355,10 +32359,7 @@
         <w:rPr>
           <w:rFonts w:eastAsia="Times New Roman" w:cs="Times New Roman"/>
         </w:rPr>
-        <w:tab/>
-        <w:t xml:space="preserve">A variable indicating how a competing event is handled for survival outcomes. When competing events </w:t>
-        <w:tab/>
-        <w:t xml:space="preserve">are treated as a censoring event, then </w:t>
+        <w:t xml:space="preserve">A variable indicating how a competing event is handled for survival outcomes. When competing events are treated as a censoring event, then </w:t>
       </w:r>
       <w:r>
         <w:rPr>
@@ -32372,9 +32373,7 @@
         <w:rPr>
           <w:rFonts w:eastAsia="Times New Roman" w:cs="Times New Roman"/>
         </w:rPr>
-        <w:t xml:space="preserve">. When competing events are treated as no </w:t>
-        <w:tab/>
-        <w:t xml:space="preserve">event (i.e., not a censoring event), then </w:t>
+        <w:t xml:space="preserve">. When competing events are treated as no event (i.e., not a censoring event), then </w:t>
       </w:r>
       <w:r>
         <w:rPr>
@@ -32388,9 +32387,7 @@
         <w:rPr>
           <w:rFonts w:eastAsia="Times New Roman" w:cs="Times New Roman"/>
         </w:rPr>
-        <w:t xml:space="preserve">.  For continuous or binary end of follow up </w:t>
-        <w:tab/>
-        <w:t>outcome, competing events are considered as a censoring event (</w:t>
+        <w:t>.  For continuous or binary end of follow up outcome, competing events are considered as a censoring event (</w:t>
       </w:r>
       <w:r>
         <w:rPr>
@@ -32484,9 +32481,7 @@
       </w:pPr>
       <w:r>
         <w:rPr/>
-        <w:tab/>
         <w:t xml:space="preserve">Product (“interaction’) terms to be included in the above hazard model for the competing risk if </w:t>
-        <w:tab/>
       </w:r>
       <w:r>
         <w:rPr>
@@ -32598,7 +32593,6 @@
         <w:rPr>
           <w:spacing w:val="-1"/>
         </w:rPr>
-        <w:tab/>
         <w:t>L</w:t>
       </w:r>
       <w:r>
@@ -32821,9 +32815,7 @@
       </w:r>
       <w:r>
         <w:rPr/>
-        <w:t xml:space="preserve">ls) to </w:t>
-        <w:tab/>
-        <w:t>add to the</w:t>
+        <w:t>ls) to add to the</w:t>
       </w:r>
       <w:r>
         <w:rPr>
@@ -32951,7 +32943,6 @@
       </w:pPr>
       <w:r>
         <w:rPr/>
-        <w:tab/>
         <w:t>Addit</w:t>
       </w:r>
       <w:r>
@@ -33189,9 +33180,7 @@
         <w:rPr>
           <w:lang w:val="nl-NL"/>
         </w:rPr>
-        <w:t xml:space="preserve">t </w:t>
-        <w:tab/>
-        <w:t>w</w:t>
+        <w:t>t w</w:t>
       </w:r>
       <w:r>
         <w:rPr>
@@ -33317,12 +33306,7 @@
         <w:rPr>
           <w:spacing w:val="-1"/>
         </w:rPr>
-        <w:tab/>
-        <w:t xml:space="preserve">A variable indicating a censoring event (e.g., loss to follow up) in the dataset. The model of censoring will </w:t>
-        <w:tab/>
-        <w:t xml:space="preserve">be used to estimate the natural course risk/mean, which will be compared with the estimates by the </w:t>
-        <w:tab/>
-        <w:t>parametric g-formula.</w:t>
+        <w:t>A variable indicating a censoring event (e.g., loss to follow up) in the dataset. The model of censoring will be used to estimate the natural course risk/mean, which will be compared with the estimates by the parametric g-formula.</w:t>
       </w:r>
     </w:p>
     <w:p>
@@ -33372,10 +33356,7 @@
         <w:rPr>
           <w:spacing w:val="-1"/>
         </w:rPr>
-        <w:tab/>
-        <w:t xml:space="preserve">Specify the maximal value for a censoring weight. If users wish not to truncate the censoring weight, then </w:t>
-        <w:tab/>
-        <w:t xml:space="preserve">set maxipw to a big value (e.g., maxipw=1000). </w:t>
+        <w:t xml:space="preserve">Specify the maximal value for a censoring weight. If users wish not to truncate the censoring weight, then set maxipw to a big value (e.g., maxipw=1000). </w:t>
       </w:r>
     </w:p>
     <w:p>
@@ -33426,10 +33407,7 @@
         <w:rPr>
           <w:spacing w:val="-1"/>
         </w:rPr>
-        <w:tab/>
-        <w:t xml:space="preserve">Additional variables and user defined macros for adding extra variables to the censoring model that was </w:t>
-        <w:tab/>
-        <w:t xml:space="preserve">not included in other lists. For more information see covXaddvars.   </w:t>
+        <w:t xml:space="preserve">Additional variables and user defined macros for adding extra variables to the censoring model that was not included in other lists. For more information see covXaddvars.   </w:t>
       </w:r>
     </w:p>
     <w:p>
@@ -33561,7 +33539,6 @@
         <w:rPr>
           <w:spacing w:val="-1"/>
         </w:rPr>
-        <w:tab/>
         <w:t xml:space="preserve">List of time-fixed covariates at baseline </w:t>
       </w:r>
       <w:r>
@@ -33577,9 +33554,7 @@
       </w:r>
       <w:r>
         <w:rPr/>
-        <w:t xml:space="preserve"> which have </w:t>
-        <w:tab/>
-        <w:t xml:space="preserve">constant values over time within levels of </w:t>
+        <w:t xml:space="preserve"> which have constant values over time within levels of </w:t>
       </w:r>
       <w:r>
         <w:rPr>
@@ -33596,9 +33571,7 @@
         <w:rPr>
           <w:spacing w:val="-1"/>
         </w:rPr>
-        <w:t xml:space="preserve"> to control confounding/selection bias. Variables should be </w:t>
-        <w:tab/>
-        <w:t xml:space="preserve">separated by spaces.  For example, to define </w:t>
+        <w:t xml:space="preserve"> to control confounding/selection bias. Variables should be separated by spaces.  For example, to define </w:t>
       </w:r>
       <w:r>
         <w:rPr>
@@ -33613,7 +33586,6 @@
           <w:spacing w:val="-1"/>
         </w:rPr>
         <w:t xml:space="preserve"> to include sex, race and birthplace, define </w:t>
-        <w:tab/>
       </w:r>
       <w:r>
         <w:rPr>
@@ -33642,9 +33614,7 @@
       </w:r>
       <w:r>
         <w:rPr/>
-        <w:t xml:space="preserve"> as a means of including the baseline values </w:t>
-        <w:tab/>
-        <w:t xml:space="preserve">of any time-varying covariates </w:t>
+        <w:t xml:space="preserve"> as a means of including the baseline values of any time-varying covariates </w:t>
       </w:r>
       <w:r>
         <w:rPr>
@@ -33655,9 +33625,7 @@
       </w:r>
       <w:r>
         <w:rPr/>
-        <w:t xml:space="preserve"> in all functions of time-varying covariate history; thus allowing for a </w:t>
-        <w:tab/>
-        <w:t xml:space="preserve">slightly more flexible function of history than that created using certain choices of </w:t>
+        <w:t xml:space="preserve"> in all functions of time-varying covariate history; thus allowing for a slightly more flexible function of history than that created using certain choices of </w:t>
       </w:r>
       <w:r>
         <w:rPr>
@@ -33668,9 +33636,7 @@
       </w:r>
       <w:r>
         <w:rPr/>
-        <w:t xml:space="preserve">.  For </w:t>
-        <w:tab/>
-        <w:t xml:space="preserve">example, say we define </w:t>
+        <w:t xml:space="preserve">.  For example, say we define </w:t>
       </w:r>
       <w:r>
         <w:rPr>
@@ -33692,13 +33658,7 @@
       </w:r>
       <w:r>
         <w:rPr/>
-        <w:t xml:space="preserve">=sex race CD4 would allow the </w:t>
-        <w:tab/>
-        <w:t xml:space="preserve">outcome model and all time k covariate models to depend on the baseline value of CD4 as well as the </w:t>
-        <w:tab/>
-        <w:t xml:space="preserve">pre-baseline subject characteristics sex and race in addition to dependence on the post-baseline </w:t>
-        <w:tab/>
-        <w:t xml:space="preserve">function of CD4 determined by the choice of </w:t>
+        <w:t xml:space="preserve">=sex race CD4 would allow the outcome model and all time k covariate models to depend on the baseline value of CD4 as well as the pre-baseline subject characteristics sex and race in addition to dependence on the post-baseline function of CD4 determined by the choice of </w:t>
       </w:r>
       <w:r>
         <w:rPr>
@@ -33818,7 +33778,6 @@
         <w:rPr>
           <w:spacing w:val="-1"/>
         </w:rPr>
-        <w:tab/>
         <w:t>N</w:t>
       </w:r>
       <w:r>
@@ -34109,7 +34068,6 @@
         <w:rPr>
           <w:rFonts w:eastAsia="Times New Roman" w:cs="Times New Roman"/>
         </w:rPr>
-        <w:tab/>
         <w:t>Sp</w:t>
       </w:r>
       <w:r>
@@ -34130,9 +34088,7 @@
       </w:r>
       <w:r>
         <w:rPr/>
-        <w:t xml:space="preserve">time varying covariate value for each person-interval in the </w:t>
-        <w:tab/>
-        <w:t xml:space="preserve">dataset </w:t>
+        <w:t xml:space="preserve">time varying covariate value for each person-interval in the dataset </w:t>
       </w:r>
       <w:r>
         <w:rPr>
@@ -34235,7 +34191,6 @@
         <w:rPr>
           <w:rFonts w:eastAsia="Times New Roman" w:cs="Times New Roman"/>
         </w:rPr>
-        <w:tab/>
         <w:t>Spe</w:t>
       </w:r>
       <w:r>
@@ -34297,9 +34252,7 @@
         <w:rPr>
           <w:spacing w:val="1"/>
         </w:rPr>
-        <w:t xml:space="preserve"> is the dependent variable and related specifications for </w:t>
-        <w:tab/>
-        <w:t>the simulation in step 2 of the algorithm</w:t>
+        <w:t xml:space="preserve"> is the dependent variable and related specifications for the simulation in step 2 of the algorithm</w:t>
       </w:r>
       <w:r>
         <w:rPr/>
@@ -34415,7 +34368,6 @@
       </w:pPr>
       <w:r>
         <w:rPr/>
-        <w:tab/>
         <w:t>Sp</w:t>
       </w:r>
       <w:r>
@@ -34537,9 +34489,7 @@
       </w:r>
       <w:r>
         <w:rPr/>
-        <w:t xml:space="preserve">d in Table </w:t>
-        <w:tab/>
-        <w:t>2.</w:t>
+        <w:t>d in Table 2.</w:t>
       </w:r>
     </w:p>
     <w:p>
@@ -34623,7 +34573,6 @@
           <w:rFonts w:eastAsia="Times New Roman" w:cs="Times New Roman"/>
           <w:i/>
         </w:rPr>
-        <w:tab/>
         <w:t>CovXmtype</w:t>
       </w:r>
       <w:r>
@@ -34643,11 +34592,7 @@
         <w:rPr>
           <w:rFonts w:eastAsia="Times New Roman" w:cs="Times New Roman"/>
         </w:rPr>
-        <w:t xml:space="preserve"> specifies how the variable covX appears in the models for covY. </w:t>
-        <w:tab/>
-        <w:t xml:space="preserve">When covXmtype = all the variable will appear in all the models. This is the default option and covX </w:t>
-        <w:tab/>
-        <w:t>should not appear in any covYaddvars. In this case, the variable c</w:t>
+        <w:t xml:space="preserve"> specifies how the variable covX appears in the models for covY. When covXmtype = all the variable will appear in all the models. This is the default option and covX should not appear in any covYaddvars. In this case, the variable c</w:t>
       </w:r>
       <w:r>
         <w:rPr>
@@ -34660,11 +34605,7 @@
         <w:rPr>
           <w:rFonts w:eastAsia="Times New Roman" w:cs="Times New Roman"/>
         </w:rPr>
-        <w:t xml:space="preserve"> will not affect how covX </w:t>
-        <w:tab/>
-        <w:t xml:space="preserve">appears as a predictor in the model for covY.  If it is desired to restrict how covX appears in any model </w:t>
-        <w:tab/>
-        <w:t xml:space="preserve">then </w:t>
+        <w:t xml:space="preserve"> will not affect how covX appears as a predictor in the model for covY.  If it is desired to restrict how covX appears in any model then </w:t>
       </w:r>
       <w:r>
         <w:rPr>
@@ -34690,9 +34631,7 @@
         <w:rPr>
           <w:rFonts w:eastAsia="Times New Roman" w:cs="Times New Roman"/>
         </w:rPr>
-        <w:t xml:space="preserve"> = something  the variable  will </w:t>
-        <w:tab/>
-        <w:t xml:space="preserve">need to be added into the desired models by using the </w:t>
+        <w:t xml:space="preserve"> = something  the variable  will need to be added into the desired models by using the </w:t>
       </w:r>
       <w:r>
         <w:rPr>
@@ -34719,7 +34658,6 @@
           <w:rFonts w:eastAsia="Times New Roman" w:cs="Times New Roman"/>
         </w:rPr>
         <w:t xml:space="preserve"> or </w:t>
-        <w:tab/>
       </w:r>
       <w:r>
         <w:rPr>
@@ -34732,9 +34670,7 @@
         <w:rPr>
           <w:rFonts w:eastAsia="Times New Roman" w:cs="Times New Roman"/>
         </w:rPr>
-        <w:t xml:space="preserve">). When the option is set to something (ie non blank), the user can use the name of the </w:t>
-        <w:tab/>
-        <w:t xml:space="preserve">variable set in  covX in covYaddvars. When </w:t>
+        <w:t xml:space="preserve">). When the option is set to something (ie non blank), the user can use the name of the variable set in  covX in covYaddvars. When </w:t>
       </w:r>
       <w:r>
         <w:rPr>
@@ -34747,9 +34683,7 @@
         <w:rPr>
           <w:rFonts w:eastAsia="Times New Roman" w:cs="Times New Roman"/>
         </w:rPr>
-        <w:t xml:space="preserve"> = 1 the macro will then replace the value of </w:t>
-        <w:tab/>
-        <w:t xml:space="preserve">covX in the variable </w:t>
+        <w:t xml:space="preserve"> = 1 the macro will then replace the value of covX in the variable </w:t>
       </w:r>
       <w:r>
         <w:rPr>
@@ -34776,7 +34710,6 @@
           <w:rFonts w:eastAsia="Times New Roman" w:cs="Times New Roman"/>
         </w:rPr>
         <w:t xml:space="preserve"> as if </w:t>
-        <w:tab/>
       </w:r>
       <w:r>
         <w:rPr>
@@ -34802,13 +34735,7 @@
         <w:rPr>
           <w:rFonts w:eastAsia="Times New Roman" w:cs="Times New Roman"/>
         </w:rPr>
-        <w:t xml:space="preserve"> = 0 then the user will need to list the functional form of covX </w:t>
-        <w:tab/>
-        <w:t xml:space="preserve">that is desired in the model for covY in covYaddvars. NOTE: Care must be used so that the temporal </w:t>
-        <w:tab/>
-        <w:t xml:space="preserve">order in conditional densities is preserved.  In this case, the gformula macro will have available </w:t>
-        <w:tab/>
-        <w:t xml:space="preserve">predictors that are based on the </w:t>
+        <w:t xml:space="preserve"> = 0 then the user will need to list the functional form of covX that is desired in the model for covY in covYaddvars. NOTE: Care must be used so that the temporal order in conditional densities is preserved.  In this case, the gformula macro will have available predictors that are based on the </w:t>
       </w:r>
       <w:r>
         <w:rPr>
@@ -34834,9 +34761,7 @@
         <w:rPr>
           <w:rFonts w:eastAsia="Times New Roman" w:cs="Times New Roman"/>
         </w:rPr>
-        <w:t xml:space="preserve"> If the user desires other forms of covX, then </w:t>
-        <w:tab/>
-        <w:t xml:space="preserve">the </w:t>
+        <w:t xml:space="preserve"> If the user desires other forms of covX, then the </w:t>
       </w:r>
       <w:r>
         <w:rPr>
@@ -34849,21 +34774,7 @@
         <w:rPr>
           <w:rFonts w:eastAsia="Times New Roman" w:cs="Times New Roman"/>
         </w:rPr>
-        <w:t xml:space="preserve"> option can be used to generate these.  When covXmtype = something there is a </w:t>
-        <w:tab/>
-        <w:t xml:space="preserve">special case in determining how covX appears as a predictor in the model for covX.  In the case of </w:t>
-        <w:tab/>
-        <w:t xml:space="preserve">covXmtype = some the predictors will be the same as if covXmtype = all. If the user wants to change this </w:t>
-        <w:tab/>
-        <w:t xml:space="preserve">the option of covXmtype = nocheck can be used and the predictors can be added in the covXaddvars list. </w:t>
-        <w:tab/>
-        <w:t xml:space="preserve">As in the case for covYaddvars, the user can add in the desired form of covX. This can be used to model </w:t>
-        <w:tab/>
-        <w:t xml:space="preserve">covX with no dependence of previous values of covX. Note: When covXmtype is not all any form of the </w:t>
-        <w:tab/>
-        <w:t xml:space="preserve">baseline value of covX should not appear in the fixedcov variable. When covXmtype = some or nocheck </w:t>
-        <w:tab/>
-        <w:t>the baseline variables should also be included in the covYaddvars when covX is included.</w:t>
+        <w:t xml:space="preserve"> option can be used to generate these.  When covXmtype = something there is a special case in determining how covX appears as a predictor in the model for covX.  In the case of covXmtype = some the predictors will be the same as if covXmtype = all. If the user wants to change this the option of covXmtype = nocheck can be used and the predictors can be added in the covXaddvars list. As in the case for covYaddvars, the user can add in the desired form of covX. This can be used to model covX with no dependence of previous values of covX. Note: When covXmtype is not all any form of the baseline value of covX should not appear in the fixedcov variable. When covXmtype = some or nocheck the baseline variables should also be included in the covYaddvars when covX is included.</w:t>
       </w:r>
     </w:p>
     <w:p>
@@ -34957,14 +34868,7 @@
       </w:pPr>
       <w:r>
         <w:rPr/>
-        <w:tab/>
-        <w:t xml:space="preserve">Specifies a variable to indicate which observations to include in the average terms when the ptype is </w:t>
-        <w:tab/>
-        <w:t xml:space="preserve">lag1cumavg or lag2cumavg. CovXcumint should be a 0-1 variable which once it is 1 it is always 1 and </w:t>
-        <w:tab/>
-        <w:t xml:space="preserve">should also be one of the CovY. When the covXcumint variable is 0, the average will be set to be 0.  See </w:t>
-        <w:tab/>
-        <w:t xml:space="preserve">Table 2.  </w:t>
+        <w:t xml:space="preserve">Specifies a variable to indicate which observations to include in the average terms when the ptype is lag1cumavg or lag2cumavg. CovXcumint should be a 0-1 variable which once it is 1 it is always 1 and should also be one of the CovY. When the covXcumint variable is 0, the average will be set to be 0.  See Table 2.  </w:t>
       </w:r>
     </w:p>
     <w:p>
@@ -35039,9 +34943,7 @@
           <w:rFonts w:eastAsia="Times New Roman" w:cs="Times New Roman"/>
         </w:rPr>
         <w:tab/>
-        <w:t xml:space="preserve">Indicator of whether or not to use splines in the predictors of a variable when the ptype is one of </w:t>
-        <w:tab/>
-        <w:t>tsswtich1, lag1cumavg, or lag2cumavg. For more details see Table 2.</w:t>
+        <w:t>Indicator of whether or not to use splines in the predictors of a variable when the ptype is one of tsswtich1, lag1cumavg, or lag2cumavg. For more details see Table 2.</w:t>
       </w:r>
     </w:p>
     <w:p>
@@ -35234,7 +35136,6 @@
           <w:rFonts w:eastAsia="Times New Roman" w:cs="Times New Roman"/>
           <w:lang w:val="fr-FR"/>
         </w:rPr>
-        <w:tab/>
         <w:t xml:space="preserve">Knots or category cutoffs when </w:t>
       </w:r>
       <w:r>
@@ -35431,7 +35332,6 @@
       </w:pPr>
       <w:r>
         <w:rPr/>
-        <w:tab/>
         <w:t xml:space="preserve">Values of </w:t>
       </w:r>
       <w:r>
@@ -35561,9 +35461,7 @@
       </w:r>
       <w:r>
         <w:rPr/>
-        <w:t xml:space="preserve"> was not measured </w:t>
-        <w:tab/>
-        <w:t xml:space="preserve">for any subject at </w:t>
+        <w:t xml:space="preserve"> was not measured for any subject at </w:t>
       </w:r>
       <w:r>
         <w:rPr>
@@ -35607,9 +35505,7 @@
       </w:r>
       <w:r>
         <w:rPr/>
-        <w:t xml:space="preserve"> was carried forward from actual measurement times </w:t>
-        <w:tab/>
-        <w:t xml:space="preserve">at those times and we selected </w:t>
+        <w:t xml:space="preserve"> was carried forward from actual measurement times at those times and we selected </w:t>
       </w:r>
       <w:r>
         <w:rPr>
@@ -35637,9 +35533,7 @@
         <w:rPr>
           <w:lang w:val="fr-FR"/>
         </w:rPr>
-        <w:t xml:space="preserve">See </w:t>
-        <w:tab/>
-        <w:t>Table 2 for more details.</w:t>
+        <w:t>See Table 2 for more details.</w:t>
       </w:r>
     </w:p>
     <w:p>
@@ -35705,7 +35599,6 @@
       </w:pPr>
       <w:r>
         <w:rPr/>
-        <w:tab/>
         <w:t>Product terms (int</w:t>
       </w:r>
       <w:r>
@@ -35821,9 +35714,7 @@
       </w:r>
       <w:r>
         <w:rPr/>
-        <w:t xml:space="preserve">.  Care should </w:t>
-        <w:tab/>
-        <w:t xml:space="preserve">be taken when using interactions since  </w:t>
+        <w:t xml:space="preserve">.  Care should be taken when using interactions since  </w:t>
       </w:r>
       <w:r>
         <w:rPr>
@@ -35836,17 +35727,11 @@
         <w:rPr>
           <w:iCs/>
         </w:rPr>
-        <w:t xml:space="preserve">will be used when creating the interaction terms </w:t>
-        <w:tab/>
-        <w:t>when</w:t>
-      </w:r>
-      <w:r>
-        <w:rPr/>
-        <w:t xml:space="preserve">  covY is included as an element of covXinteract (Y may or may not be equal to X, interaction terms </w:t>
-        <w:tab/>
-        <w:t xml:space="preserve">are created with the first lagged values, regardless of where the factors appear in the list of modeled </w:t>
-        <w:tab/>
-        <w:t xml:space="preserve">covariates). </w:t>
+        <w:t>will be used when creating the interaction terms when</w:t>
+      </w:r>
+      <w:r>
+        <w:rPr/>
+        <w:t xml:space="preserve">  covY is included as an element of covXinteract (Y may or may not be equal to X, interaction terms are created with the first lagged values, regardless of where the factors appear in the list of modeled covariates). </w:t>
       </w:r>
     </w:p>
     <w:p>
@@ -35967,7 +35852,6 @@
         <w:rPr>
           <w:rFonts w:eastAsia="Times New Roman" w:cs="Times New Roman"/>
         </w:rPr>
-        <w:tab/>
         <w:t xml:space="preserve">Specifies the variable in the data that contains the lagged value of </w:t>
       </w:r>
       <w:r>
@@ -35981,9 +35865,7 @@
         <w:rPr>
           <w:rFonts w:eastAsia="Times New Roman" w:cs="Times New Roman"/>
         </w:rPr>
-        <w:t xml:space="preserve"> that will be used to split the </w:t>
-        <w:tab/>
-        <w:t xml:space="preserve">model for  </w:t>
+        <w:t xml:space="preserve"> that will be used to split the model for  </w:t>
       </w:r>
       <w:r>
         <w:rPr>
@@ -36075,7 +35957,6 @@
         <w:rPr>
           <w:spacing w:val="-1"/>
         </w:rPr>
-        <w:tab/>
         <w:t>Specifies a c</w:t>
       </w:r>
       <w:r>
@@ -36119,7 +36000,6 @@
           <w:spacing w:val="3"/>
         </w:rPr>
         <w:t xml:space="preserve"> fit any regression procedures specified by the choice of </w:t>
-        <w:tab/>
       </w:r>
       <w:r>
         <w:rPr>
@@ -36368,7 +36248,6 @@
           <w:spacing w:val="3"/>
         </w:rPr>
         <w:t xml:space="preserve"> </w:t>
-        <w:tab/>
       </w:r>
       <w:r>
         <w:rPr>
@@ -36580,9 +36459,7 @@
         <w:rPr>
           <w:lang w:val="fr-FR"/>
         </w:rPr>
-        <w:t xml:space="preserve">ions </w:t>
-        <w:tab/>
-        <w:t>for</w:t>
+        <w:t>ions for</w:t>
       </w:r>
       <w:r>
         <w:rPr>
@@ -36804,9 +36681,7 @@
       </w:r>
       <w:r>
         <w:rPr/>
-        <w:t xml:space="preserve">nds on </w:t>
-        <w:tab/>
-        <w:t>the v</w:t>
+        <w:t>nds on the v</w:t>
       </w:r>
       <w:r>
         <w:rPr>
@@ -37074,7 +36949,6 @@
         <w:rPr>
           <w:lang w:val="da-DK"/>
         </w:rPr>
-        <w:tab/>
         <w:t>Indi</w:t>
       </w:r>
       <w:r>
@@ -37285,9 +37159,7 @@
       </w:r>
       <w:r>
         <w:rPr/>
-        <w:t xml:space="preserve">d </w:t>
-        <w:tab/>
-        <w:t>v</w:t>
+        <w:t>d v</w:t>
       </w:r>
       <w:r>
         <w:rPr>
@@ -37388,7 +37260,6 @@
       </w:pPr>
       <w:r>
         <w:rPr/>
-        <w:tab/>
         <w:t xml:space="preserve">User defined macro used to </w:t>
       </w:r>
       <w:r>
@@ -37534,9 +37405,7 @@
         <w:rPr>
           <w:lang w:val="da-DK"/>
         </w:rPr>
-        <w:t xml:space="preserve">olds. Caution is </w:t>
-        <w:tab/>
-        <w:t xml:space="preserve">needed when the </w:t>
+        <w:t xml:space="preserve">olds. Caution is needed when the </w:t>
       </w:r>
       <w:r>
         <w:rPr>
@@ -37549,9 +37418,7 @@
         <w:rPr>
           <w:lang w:val="da-DK"/>
         </w:rPr>
-        <w:t xml:space="preserve"> includes a random visit process (i.e. covXrandomvisitp is not left blank). In this </w:t>
-        <w:tab/>
-        <w:t xml:space="preserve">case, when the </w:t>
+        <w:t xml:space="preserve"> includes a random visit process (i.e. covXrandomvisitp is not left blank). In this case, when the </w:t>
       </w:r>
       <w:r>
         <w:rPr>
@@ -37577,9 +37444,7 @@
         <w:rPr>
           <w:lang w:val="da-DK"/>
         </w:rPr>
-        <w:t xml:space="preserve"> will also need </w:t>
-        <w:tab/>
-        <w:t xml:space="preserve">to be assigned values in this user-defined macro . For more information, see FAQ 3.  </w:t>
+        <w:t xml:space="preserve"> will also need to be assigned values in this user-defined macro . For more information, see FAQ 3.  </w:t>
       </w:r>
     </w:p>
     <w:p>
@@ -37672,7 +37537,6 @@
       </w:pPr>
       <w:r>
         <w:rPr/>
-        <w:tab/>
         <w:t>Time-varying v</w:t>
       </w:r>
       <w:r>
@@ -37693,9 +37557,7 @@
       </w:r>
       <w:r>
         <w:rPr/>
-        <w:t xml:space="preserve">ble corresponding to an indicator that covX is measured in interval k.  On lines where  </w:t>
-        <w:tab/>
-        <w:t xml:space="preserve">this variable is set to 0, covX should be carried forward from the last time in the input data set </w:t>
+        <w:t xml:space="preserve">ble corresponding to an indicator that covX is measured in interval k.  On lines where  this variable is set to 0, covX should be carried forward from the last time in the input data set </w:t>
       </w:r>
       <w:r>
         <w:rPr>
@@ -37705,19 +37567,7 @@
       </w:r>
       <w:r>
         <w:rPr/>
-        <w:t xml:space="preserve">.  </w:t>
-        <w:tab/>
-        <w:t xml:space="preserve">When this option is used, this time-varying indicator of “visit process” for covX is assumed an additional </w:t>
-        <w:tab/>
-        <w:t xml:space="preserve">time-varying confounder and covX corresponds to a “last measured value” (Hernan et al., 2008).  </w:t>
-        <w:tab/>
-        <w:t xml:space="preserve">Defining this option will also change the way covX is modeled and simulated to minimize reliance on </w:t>
-        <w:tab/>
-        <w:t xml:space="preserve">parametric model assumptions where deterministic knowledge of the data structure can be used (Young </w:t>
-        <w:tab/>
-        <w:t xml:space="preserve">et al., 2011).  Specifically, in addition to    regression models specified by the choice of covXotype, a </w:t>
-        <w:tab/>
-        <w:t>l</w:t>
+        <w:t>.  When this option is used, this time-varying indicator of “visit process” for covX is assumed an additional time-varying confounder and covX corresponds to a “last measured value” (Hernan et al., 2008).  Defining this option will also change the way covX is modeled and simulated to minimize reliance on parametric model assumptions where deterministic knowledge of the data structure can be used (Young et al., 2011).  Specifically, in addition to    regression models specified by the choice of covXotype, a l</w:t>
       </w:r>
       <w:r>
         <w:rPr>
@@ -37858,7 +37708,6 @@
           <w:spacing w:val="-1"/>
         </w:rPr>
         <w:t xml:space="preserve"> </w:t>
-        <w:tab/>
       </w:r>
       <w:r>
         <w:rPr/>
@@ -37931,9 +37780,7 @@
       </w:r>
       <w:r>
         <w:rPr/>
-        <w:t xml:space="preserve">ion, regression models </w:t>
-        <w:tab/>
-        <w:t xml:space="preserve">where covX is dependent variable specified by the choice of </w:t>
+        <w:t xml:space="preserve">ion, regression models where covX is dependent variable specified by the choice of </w:t>
       </w:r>
       <w:r>
         <w:rPr>
@@ -37945,7 +37792,6 @@
       <w:r>
         <w:rPr/>
         <w:t xml:space="preserve"> are restricted to records with </w:t>
-        <w:tab/>
       </w:r>
       <w:r>
         <w:rPr>
@@ -37956,13 +37802,7 @@
       </w:r>
       <w:r>
         <w:rPr/>
-        <w:t xml:space="preserve">=1. In the simulation step, the visti/measurement indicator for covX is first simulated </w:t>
-        <w:tab/>
-        <w:t xml:space="preserve">according the estimated logistic regression parameters.  When this simulated indicator is 1, covX is </w:t>
-        <w:tab/>
-        <w:t xml:space="preserve">generated from the model parameters determined by covXoptype.  When this indicator is 0, covX is </w:t>
-        <w:tab/>
-        <w:t xml:space="preserve">carried forward from the last simulated value. See FAQ 7. </w:t>
+        <w:t xml:space="preserve">=1. In the simulation step, the visti/measurement indicator for covX is first simulated according the estimated logistic regression parameters.  When this simulated indicator is 1, covX is generated from the model parameters determined by covXoptype.  When this indicator is 0, covX is carried forward from the last simulated value. See FAQ 7. </w:t>
       </w:r>
     </w:p>
     <w:p>
@@ -38098,7 +37938,6 @@
         <w:rPr>
           <w:spacing w:val="-1"/>
         </w:rPr>
-        <w:tab/>
         <w:t>F</w:t>
       </w:r>
       <w:r>
@@ -38266,9 +38105,7 @@
       </w:r>
       <w:r>
         <w:rPr/>
-        <w:t xml:space="preserve">s before a subject will be </w:t>
-        <w:tab/>
-        <w:t>censored based on the v</w:t>
+        <w:t>s before a subject will be censored based on the v</w:t>
       </w:r>
       <w:r>
         <w:rPr>
@@ -38350,9 +38187,7 @@
       </w:r>
       <w:r>
         <w:rPr/>
-        <w:t xml:space="preserve">t (i.e. subjects will not be </w:t>
-        <w:tab/>
-        <w:t xml:space="preserve">censored for too many missed measurements), </w:t>
+        <w:t xml:space="preserve">t (i.e. subjects will not be censored for too many missed measurements), </w:t>
       </w:r>
       <w:r>
         <w:rPr>
@@ -38439,7 +38274,6 @@
       <w:r>
         <w:rPr/>
         <w:t xml:space="preserve">r (larger than </w:t>
-        <w:tab/>
       </w:r>
       <w:r>
         <w:rPr>
@@ -38449,9 +38283,7 @@
       </w:r>
       <w:r>
         <w:rPr/>
-        <w:t xml:space="preserve">). When this value is less than timepoints, it is expected that a subject will be censored on a </w:t>
-        <w:tab/>
-        <w:t xml:space="preserve">line k such that the previous </w:t>
+        <w:t xml:space="preserve">). When this value is less than timepoints, it is expected that a subject will be censored on a line k such that the previous </w:t>
       </w:r>
       <w:r>
         <w:rPr>
@@ -38467,11 +38299,7 @@
         <w:rPr>
           <w:spacing w:val="-1"/>
         </w:rPr>
-        <w:t xml:space="preserve"> . As an </w:t>
-        <w:tab/>
-        <w:t xml:space="preserve">additional way to avoid over reliance on parametric models and instead rely on knowledge f the data </w:t>
-        <w:tab/>
-        <w:t xml:space="preserve">structure, covXviistipmaxgap </w:t>
+        <w:t xml:space="preserve"> . As an additional way to avoid over reliance on parametric models and instead rely on knowledge f the data structure, covXviistipmaxgap </w:t>
       </w:r>
       <w:r>
         <w:rPr/>
@@ -38627,9 +38455,7 @@
       </w:r>
       <w:r>
         <w:rPr/>
-        <w:t xml:space="preserve">ss and </w:t>
-        <w:tab/>
-        <w:t xml:space="preserve">is </w:t>
+        <w:t xml:space="preserve">ss and is </w:t>
       </w:r>
       <w:r>
         <w:rPr>
@@ -38840,7 +38666,6 @@
           <w:spacing w:val="-1"/>
         </w:rPr>
         <w:t>-</w:t>
-        <w:tab/>
       </w:r>
       <w:r>
         <w:rPr/>
@@ -39104,9 +38929,7 @@
       </w:r>
       <w:r>
         <w:rPr/>
-        <w:t xml:space="preserve">the </w:t>
-        <w:tab/>
-        <w:t>simulat</w:t>
+        <w:t>the simulat</w:t>
       </w:r>
       <w:r>
         <w:rPr>
@@ -39325,7 +39148,6 @@
         <w:rPr>
           <w:spacing w:val="-1"/>
         </w:rPr>
-        <w:tab/>
         <w:t>C</w:t>
       </w:r>
       <w:r>
@@ -39615,7 +39437,6 @@
           <w:spacing w:val="-2"/>
         </w:rPr>
         <w:t xml:space="preserve"> </w:t>
-        <w:tab/>
       </w:r>
       <w:r>
         <w:rPr/>
@@ -39905,39 +39726,367 @@
       </w:r>
       <w:r>
         <w:rPr/>
+        <w:t xml:space="preserve">d in </w:t>
+      </w:r>
+      <w:r>
+        <w:rPr>
+          <w:spacing w:val="1"/>
+        </w:rPr>
+        <w:t>(</w:t>
+      </w:r>
+      <w:r>
+        <w:rPr/>
+        <w:t xml:space="preserve">).  </w:t>
+      </w:r>
+      <w:r>
+        <w:rPr>
+          <w:spacing w:val="2"/>
+        </w:rPr>
+        <w:t xml:space="preserve"> </w:t>
+      </w:r>
+      <w:r>
+        <w:rPr/>
+        <w:t>The</w:t>
+      </w:r>
+      <w:r>
+        <w:rPr>
+          <w:spacing w:val="-1"/>
+        </w:rPr>
+        <w:t xml:space="preserve"> c</w:t>
+      </w:r>
+      <w:r>
+        <w:rPr/>
+        <w:t>ondi</w:t>
+      </w:r>
+      <w:r>
+        <w:rPr>
+          <w:spacing w:val="1"/>
+        </w:rPr>
+        <w:t>t</w:t>
+      </w:r>
+      <w:r>
+        <w:rPr/>
+        <w:t>ions for modeling</w:t>
+      </w:r>
+      <w:r>
+        <w:rPr>
+          <w:spacing w:val="-2"/>
+        </w:rPr>
+        <w:t xml:space="preserve"> </w:t>
+      </w:r>
+      <w:r>
+        <w:rPr/>
+        <w:t>a</w:t>
+      </w:r>
+      <w:r>
+        <w:rPr>
+          <w:spacing w:val="1"/>
+        </w:rPr>
+        <w:t xml:space="preserve"> </w:t>
+      </w:r>
+      <w:r>
+        <w:rPr>
+          <w:spacing w:val="-1"/>
+        </w:rPr>
+        <w:t>c</w:t>
+      </w:r>
+      <w:r>
+        <w:rPr/>
+        <w:t>ov</w:t>
+      </w:r>
+      <w:r>
+        <w:rPr>
+          <w:spacing w:val="-1"/>
+        </w:rPr>
+        <w:t>a</w:t>
+      </w:r>
+      <w:r>
+        <w:rPr/>
+        <w:t>ri</w:t>
+      </w:r>
+      <w:r>
+        <w:rPr>
+          <w:spacing w:val="-1"/>
+        </w:rPr>
+        <w:t>a</w:t>
+      </w:r>
+      <w:r>
+        <w:rPr>
+          <w:spacing w:val="3"/>
+        </w:rPr>
+        <w:t>t</w:t>
+      </w:r>
+      <w:r>
+        <w:rPr/>
+        <w:t>e</w:t>
+      </w:r>
+      <w:r>
+        <w:rPr>
+          <w:spacing w:val="-1"/>
+        </w:rPr>
+        <w:t xml:space="preserve"> </w:t>
+      </w:r>
+      <w:r>
+        <w:rPr/>
+        <w:t>must</w:t>
+      </w:r>
+      <w:r>
+        <w:rPr>
+          <w:spacing w:val="1"/>
+        </w:rPr>
+        <w:t xml:space="preserve"> </w:t>
+      </w:r>
+      <w:r>
+        <w:rPr/>
+        <w:t>d</w:t>
+      </w:r>
+      <w:r>
+        <w:rPr>
+          <w:spacing w:val="-1"/>
+        </w:rPr>
+        <w:t>e</w:t>
+      </w:r>
+      <w:r>
+        <w:rPr/>
+        <w:t>p</w:t>
+      </w:r>
+      <w:r>
+        <w:rPr>
+          <w:spacing w:val="-1"/>
+        </w:rPr>
+        <w:t>e</w:t>
+      </w:r>
+      <w:r>
+        <w:rPr/>
+        <w:t>nd on</w:t>
+      </w:r>
+      <w:r>
+        <w:rPr>
+          <w:spacing w:val="3"/>
+        </w:rPr>
+        <w:t>l</w:t>
+      </w:r>
+      <w:r>
+        <w:rPr/>
+        <w:t>y</w:t>
+      </w:r>
+      <w:r>
+        <w:rPr>
+          <w:spacing w:val="-5"/>
+        </w:rPr>
+        <w:t xml:space="preserve"> </w:t>
+      </w:r>
+      <w:r>
+        <w:rPr/>
+        <w:t>on</w:t>
+      </w:r>
+      <w:r>
+        <w:rPr>
+          <w:spacing w:val="2"/>
+        </w:rPr>
+        <w:t xml:space="preserve"> </w:t>
+      </w:r>
+      <w:r>
+        <w:rPr>
+          <w:spacing w:val="-1"/>
+        </w:rPr>
+        <w:t>“e</w:t>
+      </w:r>
+      <w:r>
+        <w:rPr>
+          <w:spacing w:val="1"/>
+        </w:rPr>
+        <w:t>a</w:t>
+      </w:r>
+      <w:r>
+        <w:rPr/>
+        <w:t>rli</w:t>
+      </w:r>
+      <w:r>
+        <w:rPr>
+          <w:spacing w:val="1"/>
+        </w:rPr>
+        <w:t>e</w:t>
+      </w:r>
+      <w:r>
+        <w:rPr/>
+        <w:t>r</w:t>
+      </w:r>
+      <w:r>
+        <w:rPr>
+          <w:spacing w:val="1"/>
+        </w:rPr>
+        <w:t>”</w:t>
+      </w:r>
+      <w:r>
+        <w:rPr>
+          <w:spacing w:val="-1"/>
+        </w:rPr>
+        <w:t>-</w:t>
+      </w:r>
+      <w:r>
+        <w:rPr/>
+        <w:t>inde</w:t>
+      </w:r>
+      <w:r>
+        <w:rPr>
+          <w:spacing w:val="2"/>
+        </w:rPr>
+        <w:t>x</w:t>
+      </w:r>
+      <w:r>
+        <w:rPr>
+          <w:spacing w:val="-1"/>
+        </w:rPr>
+        <w:t>e</w:t>
+      </w:r>
+      <w:r>
+        <w:rPr/>
         <w:t xml:space="preserve">d </w:t>
-        <w:tab/>
-        <w:t xml:space="preserve">in </w:t>
-      </w:r>
-      <w:r>
-        <w:rPr>
-          <w:spacing w:val="1"/>
-        </w:rPr>
-        <w:t>(</w:t>
-      </w:r>
-      <w:r>
-        <w:rPr/>
-        <w:t xml:space="preserve">).  </w:t>
+      </w:r>
+      <w:r>
+        <w:rPr>
+          <w:spacing w:val="-1"/>
+        </w:rPr>
+        <w:t>c</w:t>
+      </w:r>
+      <w:r>
+        <w:rPr/>
+        <w:t>ov</w:t>
+      </w:r>
+      <w:r>
+        <w:rPr>
+          <w:spacing w:val="1"/>
+        </w:rPr>
+        <w:t>a</w:t>
+      </w:r>
+      <w:r>
+        <w:rPr/>
+        <w:t>ri</w:t>
+      </w:r>
+      <w:r>
+        <w:rPr>
+          <w:spacing w:val="-1"/>
+        </w:rPr>
+        <w:t>a</w:t>
+      </w:r>
+      <w:r>
+        <w:rPr/>
+        <w:t xml:space="preserve">tes if </w:t>
       </w:r>
       <w:r>
         <w:rPr>
           <w:spacing w:val="2"/>
         </w:rPr>
+        <w:t>t</w:t>
+      </w:r>
+      <w:r>
+        <w:rPr/>
+        <w:t>he</w:t>
+      </w:r>
+      <w:r>
+        <w:rPr>
+          <w:spacing w:val="-1"/>
+        </w:rPr>
+        <w:t xml:space="preserve"> c</w:t>
+      </w:r>
+      <w:r>
+        <w:rPr/>
+        <w:t>ondi</w:t>
+      </w:r>
+      <w:r>
+        <w:rPr>
+          <w:spacing w:val="1"/>
+        </w:rPr>
+        <w:t>t</w:t>
+      </w:r>
+      <w:r>
+        <w:rPr>
+          <w:lang w:val="fr-FR"/>
+        </w:rPr>
+        <w:t>ion dep</w:t>
+      </w:r>
+      <w:r>
+        <w:rPr>
+          <w:spacing w:val="-1"/>
+        </w:rPr>
+        <w:t>e</w:t>
+      </w:r>
+      <w:r>
+        <w:rPr/>
+        <w:t>nds on the v</w:t>
+      </w:r>
+      <w:r>
+        <w:rPr>
+          <w:spacing w:val="-1"/>
+        </w:rPr>
+        <w:t>a</w:t>
+      </w:r>
+      <w:r>
+        <w:rPr/>
+        <w:t>lues of</w:t>
+      </w:r>
+      <w:r>
+        <w:rPr>
+          <w:spacing w:val="-1"/>
+        </w:rPr>
         <w:t xml:space="preserve"> </w:t>
       </w:r>
       <w:r>
         <w:rPr/>
-        <w:t>The</w:t>
-      </w:r>
-      <w:r>
-        <w:rPr>
-          <w:spacing w:val="-1"/>
-        </w:rPr>
-        <w:t xml:space="preserve"> c</w:t>
-      </w:r>
-      <w:r>
-        <w:rPr/>
-        <w:t>ondi</w:t>
+        <w:t>other</w:t>
+      </w:r>
+      <w:r>
+        <w:rPr>
+          <w:spacing w:val="1"/>
+        </w:rPr>
+        <w:t xml:space="preserve"> </w:t>
+      </w:r>
+      <w:r>
+        <w:rPr>
+          <w:spacing w:val="-1"/>
+        </w:rPr>
+        <w:t>c</w:t>
+      </w:r>
+      <w:r>
+        <w:rPr>
+          <w:spacing w:val="2"/>
+        </w:rPr>
+        <w:t>o</w:t>
+      </w:r>
+      <w:r>
+        <w:rPr/>
+        <w:t>v</w:t>
+      </w:r>
+      <w:r>
+        <w:rPr>
+          <w:spacing w:val="-1"/>
+        </w:rPr>
+        <w:t>a</w:t>
+      </w:r>
+      <w:r>
+        <w:rPr/>
+        <w:t>ri</w:t>
+      </w:r>
+      <w:r>
+        <w:rPr>
+          <w:spacing w:val="-1"/>
+        </w:rPr>
+        <w:t>a</w:t>
+      </w:r>
+      <w:r>
+        <w:rPr/>
+        <w:t xml:space="preserve">tes </w:t>
+      </w:r>
+      <w:r>
+        <w:rPr>
+          <w:spacing w:val="-1"/>
+        </w:rPr>
+        <w:t>a</w:t>
+      </w:r>
+      <w:r>
+        <w:rPr/>
+        <w:t xml:space="preserve">t </w:t>
       </w:r>
       <w:r>
         <w:rPr>
@@ -39947,470 +40096,138 @@
       </w:r>
       <w:r>
         <w:rPr/>
-        <w:t>ions for modeling</w:t>
+        <w:t>he</w:t>
+      </w:r>
+      <w:r>
+        <w:rPr>
+          <w:spacing w:val="-1"/>
+        </w:rPr>
+        <w:t xml:space="preserve"> </w:t>
+      </w:r>
+      <w:r>
+        <w:rPr>
+          <w:spacing w:val="2"/>
+        </w:rPr>
+        <w:t>s</w:t>
+      </w:r>
+      <w:r>
+        <w:rPr>
+          <w:spacing w:val="-1"/>
+        </w:rPr>
+        <w:t>a</w:t>
+      </w:r>
+      <w:r>
+        <w:rPr/>
+        <w:t>me ti</w:t>
+      </w:r>
+      <w:r>
+        <w:rPr>
+          <w:spacing w:val="1"/>
+        </w:rPr>
+        <w:t>m</w:t>
+      </w:r>
+      <w:r>
+        <w:rPr/>
+        <w:t>e</w:t>
+      </w:r>
+      <w:r>
+        <w:rPr>
+          <w:spacing w:val="1"/>
+        </w:rPr>
+        <w:t xml:space="preserve"> </w:t>
+      </w:r>
+      <w:r>
+        <w:rPr>
+          <w:lang w:val="fr-FR"/>
+        </w:rPr>
+        <w:t>poin</w:t>
+      </w:r>
+      <w:r>
+        <w:rPr>
+          <w:spacing w:val="1"/>
+        </w:rPr>
+        <w:t>t</w:t>
+      </w:r>
+      <w:r>
+        <w:rPr/>
+        <w:t>.  D</w:t>
+      </w:r>
+      <w:r>
+        <w:rPr>
+          <w:spacing w:val="-1"/>
+        </w:rPr>
+        <w:t>e</w:t>
+      </w:r>
+      <w:r>
+        <w:rPr/>
+        <w:t>f</w:t>
       </w:r>
       <w:r>
         <w:rPr>
           <w:spacing w:val="-2"/>
         </w:rPr>
+        <w:t>a</w:t>
+      </w:r>
+      <w:r>
+        <w:rPr/>
+        <w:t>ult</w:t>
+      </w:r>
+      <w:r>
+        <w:rPr>
+          <w:spacing w:val="1"/>
+        </w:rPr>
         <w:t xml:space="preserve"> </w:t>
       </w:r>
       <w:r>
-        <w:rPr/>
-        <w:t>a</w:t>
-      </w:r>
-      <w:r>
-        <w:rPr>
-          <w:spacing w:val="1"/>
+        <w:rPr>
+          <w:spacing w:val="-1"/>
+        </w:rPr>
+        <w:t>f</w:t>
+      </w:r>
+      <w:r>
+        <w:rPr/>
+        <w:t>or</w:t>
+      </w:r>
+      <w:r>
+        <w:rPr>
+          <w:spacing w:val="-1"/>
         </w:rPr>
         <w:t xml:space="preserve"> </w:t>
       </w:r>
       <w:r>
+        <w:rPr/>
+        <w:t>the</w:t>
+      </w:r>
+      <w:r>
+        <w:rPr>
+          <w:spacing w:val="2"/>
+        </w:rPr>
+        <w:t xml:space="preserve"> </w:t>
+      </w:r>
+      <w:r>
         <w:rPr>
           <w:spacing w:val="-1"/>
         </w:rPr>
         <w:t>c</w:t>
       </w:r>
       <w:r>
-        <w:rPr/>
-        <w:t>ov</w:t>
-      </w:r>
-      <w:r>
-        <w:rPr>
-          <w:spacing w:val="-1"/>
-        </w:rPr>
-        <w:t>a</w:t>
-      </w:r>
-      <w:r>
-        <w:rPr/>
-        <w:t>ri</w:t>
-      </w:r>
-      <w:r>
-        <w:rPr>
-          <w:spacing w:val="-1"/>
-        </w:rPr>
-        <w:t>a</w:t>
-      </w:r>
-      <w:r>
-        <w:rPr>
-          <w:spacing w:val="3"/>
+        <w:rPr>
+          <w:spacing w:val="2"/>
+        </w:rPr>
+        <w:t>o</w:t>
+      </w:r>
+      <w:r>
+        <w:rPr/>
+        <w:t>ndi</w:t>
+      </w:r>
+      <w:r>
+        <w:rPr>
+          <w:spacing w:val="1"/>
         </w:rPr>
         <w:t>t</w:t>
       </w:r>
       <w:r>
         <w:rPr/>
-        <w:t>e</w:t>
-      </w:r>
-      <w:r>
-        <w:rPr>
-          <w:spacing w:val="-1"/>
-        </w:rPr>
-        <w:t xml:space="preserve"> </w:t>
-      </w:r>
-      <w:r>
-        <w:rPr/>
-        <w:t>must</w:t>
-      </w:r>
-      <w:r>
-        <w:rPr>
-          <w:spacing w:val="1"/>
-        </w:rPr>
-        <w:t xml:space="preserve"> </w:t>
-      </w:r>
-      <w:r>
-        <w:rPr/>
-        <w:t>d</w:t>
-      </w:r>
-      <w:r>
-        <w:rPr>
-          <w:spacing w:val="-1"/>
-        </w:rPr>
-        <w:t>e</w:t>
-      </w:r>
-      <w:r>
-        <w:rPr/>
-        <w:t>p</w:t>
-      </w:r>
-      <w:r>
-        <w:rPr>
-          <w:spacing w:val="-1"/>
-        </w:rPr>
-        <w:t>e</w:t>
-      </w:r>
-      <w:r>
-        <w:rPr/>
-        <w:t>nd on</w:t>
-      </w:r>
-      <w:r>
-        <w:rPr>
-          <w:spacing w:val="3"/>
-        </w:rPr>
-        <w:t>l</w:t>
-      </w:r>
-      <w:r>
-        <w:rPr/>
-        <w:t>y</w:t>
-      </w:r>
-      <w:r>
-        <w:rPr>
-          <w:spacing w:val="-5"/>
-        </w:rPr>
-        <w:t xml:space="preserve"> </w:t>
-      </w:r>
-      <w:r>
-        <w:rPr/>
-        <w:t>on</w:t>
-      </w:r>
-      <w:r>
-        <w:rPr>
-          <w:spacing w:val="2"/>
-        </w:rPr>
-        <w:t xml:space="preserve"> </w:t>
-      </w:r>
-      <w:r>
-        <w:rPr>
-          <w:spacing w:val="-1"/>
-        </w:rPr>
-        <w:t>“e</w:t>
-      </w:r>
-      <w:r>
-        <w:rPr>
-          <w:spacing w:val="1"/>
-        </w:rPr>
-        <w:t>a</w:t>
-      </w:r>
-      <w:r>
-        <w:rPr/>
-        <w:t>rli</w:t>
-      </w:r>
-      <w:r>
-        <w:rPr>
-          <w:spacing w:val="1"/>
-        </w:rPr>
-        <w:t>e</w:t>
-      </w:r>
-      <w:r>
-        <w:rPr/>
-        <w:t>r</w:t>
-      </w:r>
-      <w:r>
-        <w:rPr>
-          <w:spacing w:val="1"/>
-        </w:rPr>
-        <w:t>”</w:t>
-      </w:r>
-      <w:r>
-        <w:rPr>
-          <w:spacing w:val="-1"/>
-        </w:rPr>
-        <w:t>-</w:t>
-      </w:r>
-      <w:r>
-        <w:rPr/>
-        <w:t>inde</w:t>
-      </w:r>
-      <w:r>
-        <w:rPr>
-          <w:spacing w:val="2"/>
-        </w:rPr>
-        <w:t>x</w:t>
-      </w:r>
-      <w:r>
-        <w:rPr>
-          <w:spacing w:val="-1"/>
-        </w:rPr>
-        <w:t>e</w:t>
-      </w:r>
-      <w:r>
-        <w:rPr/>
-        <w:t xml:space="preserve">d </w:t>
-      </w:r>
-      <w:r>
-        <w:rPr>
-          <w:spacing w:val="-1"/>
-        </w:rPr>
-        <w:t>c</w:t>
-      </w:r>
-      <w:r>
-        <w:rPr/>
-        <w:t>ov</w:t>
-      </w:r>
-      <w:r>
-        <w:rPr>
-          <w:spacing w:val="1"/>
-        </w:rPr>
-        <w:t>a</w:t>
-      </w:r>
-      <w:r>
-        <w:rPr/>
-        <w:t>ri</w:t>
-      </w:r>
-      <w:r>
-        <w:rPr>
-          <w:spacing w:val="-1"/>
-        </w:rPr>
-        <w:t>a</w:t>
-      </w:r>
-      <w:r>
-        <w:rPr/>
-        <w:t xml:space="preserve">tes if </w:t>
-      </w:r>
-      <w:r>
-        <w:rPr>
-          <w:spacing w:val="2"/>
-        </w:rPr>
-        <w:t>t</w:t>
-      </w:r>
-      <w:r>
-        <w:rPr/>
-        <w:t>he</w:t>
-      </w:r>
-      <w:r>
-        <w:rPr>
-          <w:spacing w:val="-1"/>
-        </w:rPr>
-        <w:t xml:space="preserve"> </w:t>
-        <w:tab/>
-        <w:t>c</w:t>
-      </w:r>
-      <w:r>
-        <w:rPr/>
-        <w:t>ondi</w:t>
-      </w:r>
-      <w:r>
-        <w:rPr>
-          <w:spacing w:val="1"/>
-        </w:rPr>
-        <w:t>t</w:t>
-      </w:r>
-      <w:r>
-        <w:rPr>
-          <w:lang w:val="fr-FR"/>
-        </w:rPr>
-        <w:t>ion dep</w:t>
-      </w:r>
-      <w:r>
-        <w:rPr>
-          <w:spacing w:val="-1"/>
-        </w:rPr>
-        <w:t>e</w:t>
-      </w:r>
-      <w:r>
-        <w:rPr/>
-        <w:t>nds on the v</w:t>
-      </w:r>
-      <w:r>
-        <w:rPr>
-          <w:spacing w:val="-1"/>
-        </w:rPr>
-        <w:t>a</w:t>
-      </w:r>
-      <w:r>
-        <w:rPr/>
-        <w:t>lues of</w:t>
-      </w:r>
-      <w:r>
-        <w:rPr>
-          <w:spacing w:val="-1"/>
-        </w:rPr>
-        <w:t xml:space="preserve"> </w:t>
-      </w:r>
-      <w:r>
-        <w:rPr/>
-        <w:t>other</w:t>
-      </w:r>
-      <w:r>
-        <w:rPr>
-          <w:spacing w:val="1"/>
-        </w:rPr>
-        <w:t xml:space="preserve"> </w:t>
-      </w:r>
-      <w:r>
-        <w:rPr>
-          <w:spacing w:val="-1"/>
-        </w:rPr>
-        <w:t>c</w:t>
-      </w:r>
-      <w:r>
-        <w:rPr>
-          <w:spacing w:val="2"/>
-        </w:rPr>
-        <w:t>o</w:t>
-      </w:r>
-      <w:r>
-        <w:rPr/>
-        <w:t>v</w:t>
-      </w:r>
-      <w:r>
-        <w:rPr>
-          <w:spacing w:val="-1"/>
-        </w:rPr>
-        <w:t>a</w:t>
-      </w:r>
-      <w:r>
-        <w:rPr/>
-        <w:t>ri</w:t>
-      </w:r>
-      <w:r>
-        <w:rPr>
-          <w:spacing w:val="-1"/>
-        </w:rPr>
-        <w:t>a</w:t>
-      </w:r>
-      <w:r>
-        <w:rPr/>
-        <w:t xml:space="preserve">tes </w:t>
-      </w:r>
-      <w:r>
-        <w:rPr>
-          <w:spacing w:val="-1"/>
-        </w:rPr>
-        <w:t>a</w:t>
-      </w:r>
-      <w:r>
-        <w:rPr/>
-        <w:t xml:space="preserve">t </w:t>
-      </w:r>
-      <w:r>
-        <w:rPr>
-          <w:spacing w:val="1"/>
-        </w:rPr>
-        <w:t>t</w:t>
-      </w:r>
-      <w:r>
-        <w:rPr/>
-        <w:t>he</w:t>
-      </w:r>
-      <w:r>
-        <w:rPr>
-          <w:spacing w:val="-1"/>
-        </w:rPr>
-        <w:t xml:space="preserve"> </w:t>
-      </w:r>
-      <w:r>
-        <w:rPr>
-          <w:spacing w:val="2"/>
-        </w:rPr>
-        <w:t>s</w:t>
-      </w:r>
-      <w:r>
-        <w:rPr>
-          <w:spacing w:val="-1"/>
-        </w:rPr>
-        <w:t>a</w:t>
-      </w:r>
-      <w:r>
-        <w:rPr/>
-        <w:t>me ti</w:t>
-      </w:r>
-      <w:r>
-        <w:rPr>
-          <w:spacing w:val="1"/>
-        </w:rPr>
-        <w:t>m</w:t>
-      </w:r>
-      <w:r>
-        <w:rPr/>
-        <w:t>e</w:t>
-      </w:r>
-      <w:r>
-        <w:rPr>
-          <w:spacing w:val="1"/>
-        </w:rPr>
-        <w:t xml:space="preserve"> </w:t>
-      </w:r>
-      <w:r>
-        <w:rPr>
-          <w:lang w:val="fr-FR"/>
-        </w:rPr>
-        <w:t>poin</w:t>
-      </w:r>
-      <w:r>
-        <w:rPr>
-          <w:spacing w:val="1"/>
-        </w:rPr>
-        <w:t>t</w:t>
-      </w:r>
-      <w:r>
-        <w:rPr/>
-        <w:t>.  D</w:t>
-      </w:r>
-      <w:r>
-        <w:rPr>
-          <w:spacing w:val="-1"/>
-        </w:rPr>
-        <w:t>e</w:t>
-      </w:r>
-      <w:r>
-        <w:rPr/>
-        <w:t>f</w:t>
-      </w:r>
-      <w:r>
-        <w:rPr>
-          <w:spacing w:val="-2"/>
-        </w:rPr>
-        <w:t>a</w:t>
-      </w:r>
-      <w:r>
-        <w:rPr/>
-        <w:t>ult</w:t>
-      </w:r>
-      <w:r>
-        <w:rPr>
-          <w:spacing w:val="1"/>
-        </w:rPr>
-        <w:t xml:space="preserve"> </w:t>
-      </w:r>
-      <w:r>
-        <w:rPr>
-          <w:spacing w:val="-1"/>
-        </w:rPr>
-        <w:t>f</w:t>
-      </w:r>
-      <w:r>
-        <w:rPr/>
-        <w:t>or</w:t>
-      </w:r>
-      <w:r>
-        <w:rPr>
-          <w:spacing w:val="-1"/>
-        </w:rPr>
-        <w:t xml:space="preserve"> </w:t>
-      </w:r>
-      <w:r>
-        <w:rPr/>
-        <w:t>the</w:t>
-      </w:r>
-      <w:r>
-        <w:rPr>
-          <w:spacing w:val="2"/>
-        </w:rPr>
-        <w:t xml:space="preserve"> </w:t>
-      </w:r>
-      <w:r>
-        <w:rPr>
-          <w:spacing w:val="-1"/>
-        </w:rPr>
-        <w:t>c</w:t>
-      </w:r>
-      <w:r>
-        <w:rPr>
-          <w:spacing w:val="2"/>
-        </w:rPr>
-        <w:t>o</w:t>
-      </w:r>
-      <w:r>
-        <w:rPr/>
-        <w:t>ndi</w:t>
-      </w:r>
-      <w:r>
-        <w:rPr>
-          <w:spacing w:val="1"/>
-        </w:rPr>
-        <w:t>t</w:t>
-      </w:r>
-      <w:r>
-        <w:rPr/>
         <w:t xml:space="preserve">ion </w:t>
       </w:r>
       <w:r>
@@ -40421,9 +40238,7 @@
       </w:r>
       <w:r>
         <w:rPr/>
-        <w:t xml:space="preserve">s </w:t>
-        <w:tab/>
-        <w:t>1</w:t>
+        <w:t>s 1</w:t>
       </w:r>
       <w:r>
         <w:rPr>
@@ -40497,7 +40312,6 @@
         <w:rPr>
           <w:spacing w:val="-1"/>
         </w:rPr>
-        <w:tab/>
         <w:t>F</w:t>
       </w:r>
       <w:r>
@@ -40787,7 +40601,6 @@
           <w:spacing w:val="-1"/>
         </w:rPr>
         <w:t>-</w:t>
-        <w:tab/>
       </w:r>
       <w:r>
         <w:rPr/>
@@ -40966,7 +40779,6 @@
       </w:pPr>
       <w:r>
         <w:rPr/>
-        <w:tab/>
         <w:t xml:space="preserve">List of any additional variables to include as predictors of covX which are not included in </w:t>
         <w:tab/>
       </w:r>
@@ -40978,13 +40790,7 @@
       </w:r>
       <w:r>
         <w:rPr/>
-        <w:t xml:space="preserve"> or as a </w:t>
-        <w:tab/>
-        <w:t xml:space="preserve">time-varying covariate. The variables should appear in the dataset and could be functions of time (see </w:t>
-        <w:tab/>
-        <w:t xml:space="preserve">timefuncgen), a time fixed or time-varying variable. This option should be used in combination with </w:t>
-        <w:tab/>
-        <w:t xml:space="preserve">covXsaddvars. See FAQ 4 for an example. </w:t>
+        <w:t xml:space="preserve"> or as a time-varying covariate. The variables should appear in the dataset and could be functions of time (see timefuncgen), a time fixed or time-varying variable. This option should be used in combination with covXsaddvars. See FAQ 4 for an example. </w:t>
       </w:r>
     </w:p>
     <w:p>
@@ -41052,12 +40858,7 @@
       </w:pPr>
       <w:r>
         <w:rPr/>
-        <w:tab/>
-        <w:t xml:space="preserve">User defined macro used for creating additional variables used the covariate and outcome models listed </w:t>
-        <w:tab/>
-        <w:t xml:space="preserve">in covXaddvars or eventaddvars, etc.  The code should be the same as how the variables were created </w:t>
-        <w:tab/>
-        <w:t xml:space="preserve">prior to calling the GFORMULA macro. </w:t>
+        <w:t xml:space="preserve">User defined macro used for creating additional variables used the covariate and outcome models listed in covXaddvars or eventaddvars, etc.  The code should be the same as how the variables were created prior to calling the GFORMULA macro. </w:t>
       </w:r>
     </w:p>
     <w:p>
@@ -41157,7 +40958,6 @@
         <w:rPr>
           <w:spacing w:val="-1"/>
         </w:rPr>
-        <w:tab/>
         <w:t>L</w:t>
       </w:r>
       <w:r>
@@ -41530,7 +41330,6 @@
       <w:r>
         <w:rPr/>
         <w:t xml:space="preserve">n if </w:t>
-        <w:tab/>
       </w:r>
       <w:r>
         <w:rPr>
@@ -41669,7 +41468,6 @@
         <w:rPr>
           <w:spacing w:val="-1"/>
         </w:rPr>
-        <w:tab/>
         <w:t>L</w:t>
       </w:r>
       <w:r>
@@ -41916,7 +41714,6 @@
           <w:spacing w:val="1"/>
         </w:rPr>
         <w:t xml:space="preserve"> </w:t>
-        <w:tab/>
       </w:r>
       <w:r>
         <w:rPr>
@@ -42084,7 +41881,6 @@
       </w:pPr>
       <w:r>
         <w:rPr/>
-        <w:tab/>
         <w:t>Us</w:t>
       </w:r>
       <w:r>
@@ -42407,7 +42203,6 @@
       </w:pPr>
       <w:r>
         <w:rPr/>
-        <w:tab/>
         <w:t>Sp</w:t>
       </w:r>
       <w:r>
@@ -42649,7 +42444,6 @@
           <w:spacing w:val="2"/>
         </w:rPr>
         <w:t xml:space="preserve"> </w:t>
-        <w:tab/>
       </w:r>
       <w:r>
         <w:rPr/>
@@ -42853,9 +42647,7 @@
       </w:r>
       <w:r>
         <w:rPr/>
-        <w:t xml:space="preserve">put </w:t>
-        <w:tab/>
-        <w:t>b</w:t>
+        <w:t>put b</w:t>
       </w:r>
       <w:r>
         <w:rPr>
@@ -42952,7 +42744,6 @@
       <w:r>
         <w:rPr/>
         <w:t xml:space="preserve"> is set to a value other than </w:t>
-        <w:tab/>
       </w:r>
       <w:r>
         <w:rPr>
@@ -43097,7 +42888,6 @@
         <w:rPr>
           <w:spacing w:val="-1"/>
         </w:rPr>
-        <w:tab/>
         <w:t>N</w:t>
       </w:r>
       <w:r>
@@ -43351,7 +43141,6 @@
       </w:pPr>
       <w:r>
         <w:rPr/>
-        <w:tab/>
         <w:t>In</w:t>
       </w:r>
       <w:r>
@@ -43556,9 +43345,7 @@
       </w:r>
       <w:r>
         <w:rPr/>
-        <w:t xml:space="preserve">os and risk differences.  The </w:t>
-        <w:tab/>
-        <w:t>default is the natural course (</w:t>
+        <w:t>os and risk differences.  The default is the natural course (</w:t>
       </w:r>
       <w:r>
         <w:rPr>
@@ -43692,7 +43479,6 @@
       </w:pPr>
       <w:r>
         <w:rPr/>
-        <w:tab/>
         <w:t>Specifies whether regression procedures should be fit (</w:t>
       </w:r>
       <w:r>
@@ -43704,9 +43490,7 @@
       </w:r>
       <w:r>
         <w:rPr/>
-        <w:t xml:space="preserve">=0) or a saved data set with the </w:t>
-        <w:tab/>
-        <w:t xml:space="preserve">estimated coefficients from a previous run stored in the data set </w:t>
+        <w:t xml:space="preserve">=0) or a saved data set with the estimated coefficients from a previous run stored in the data set </w:t>
       </w:r>
       <w:r>
         <w:rPr>
@@ -43717,9 +43501,7 @@
       </w:r>
       <w:r>
         <w:rPr/>
-        <w:t xml:space="preserve"> should be used </w:t>
-        <w:tab/>
-        <w:t>(</w:t>
+        <w:t xml:space="preserve"> should be used (</w:t>
       </w:r>
       <w:r>
         <w:rPr>
@@ -43807,7 +43589,6 @@
         <w:rPr>
           <w:spacing w:val="2"/>
         </w:rPr>
-        <w:tab/>
         <w:t>S</w:t>
       </w:r>
       <w:r>
@@ -43948,9 +43729,7 @@
         <w:rPr>
           <w:spacing w:val="2"/>
         </w:rPr>
-        <w:t xml:space="preserve"> must be defined </w:t>
-        <w:tab/>
-        <w:t>as a permanent data set created on a previous run.</w:t>
+        <w:t xml:space="preserve"> must be defined as a permanent data set created on a previous run.</w:t>
       </w:r>
     </w:p>
     <w:p>
@@ -44018,7 +43797,6 @@
       </w:pPr>
       <w:r>
         <w:rPr/>
-        <w:tab/>
         <w:t>S</w:t>
       </w:r>
       <w:r>
@@ -44207,7 +43985,6 @@
       </w:pPr>
       <w:r>
         <w:rPr/>
-        <w:tab/>
         <w:t>Sp</w:t>
       </w:r>
       <w:r>
@@ -44521,7 +44298,6 @@
       </w:pPr>
       <w:r>
         <w:rPr/>
-        <w:tab/>
         <w:t>Sp</w:t>
       </w:r>
       <w:r>
@@ -44768,9 +44544,7 @@
       </w:r>
       <w:r>
         <w:rPr/>
-        <w:t xml:space="preserve">r </w:t>
-        <w:tab/>
-        <w:t>each</w:t>
+        <w:t>r each</w:t>
       </w:r>
       <w:r>
         <w:rPr>
@@ -44933,7 +44707,6 @@
           <w:spacing w:val="-2"/>
         </w:rPr>
         <w:t xml:space="preserve"> </w:t>
-        <w:tab/>
       </w:r>
       <w:r>
         <w:rPr/>
@@ -45080,7 +44853,6 @@
       <w:r>
         <w:rPr/>
         <w:t xml:space="preserve">. When running the bootstraps in parts with </w:t>
-        <w:tab/>
       </w:r>
       <w:r>
         <w:rPr>
@@ -45090,9 +44862,7 @@
       </w:r>
       <w:r>
         <w:rPr/>
-        <w:t xml:space="preserve"> = binsurv this variable needs to be defined to calculate the restricted mean survival time. See </w:t>
-        <w:tab/>
-        <w:t xml:space="preserve">FAQ 5 for more details of how to run the bootstraps in parts. </w:t>
+        <w:t xml:space="preserve"> = binsurv this variable needs to be defined to calculate the restricted mean survival time. See FAQ 5 for more details of how to run the bootstraps in parts. </w:t>
       </w:r>
     </w:p>
     <w:p>
@@ -45200,7 +44970,6 @@
       </w:pPr>
       <w:r>
         <w:rPr/>
-        <w:tab/>
         <w:t>S</w:t>
       </w:r>
       <w:r>
@@ -45375,9 +45144,7 @@
       </w:r>
       <w:r>
         <w:rPr/>
-        <w:t xml:space="preserve">r </w:t>
-        <w:tab/>
-        <w:t>the</w:t>
+        <w:t>r the</w:t>
       </w:r>
       <w:r>
         <w:rPr>
@@ -45629,7 +45396,6 @@
       </w:pPr>
       <w:r>
         <w:rPr/>
-        <w:tab/>
         <w:t>Spe</w:t>
       </w:r>
       <w:r>
@@ -45835,7 +45601,6 @@
       <w:r>
         <w:rPr/>
         <w:t xml:space="preserve">ns of </w:t>
-        <w:tab/>
       </w:r>
       <w:r>
         <w:rPr>
@@ -46014,7 +45779,6 @@
       </w:pPr>
       <w:r>
         <w:rPr/>
-        <w:tab/>
         <w:t>Spe</w:t>
       </w:r>
       <w:r>
@@ -46188,7 +45952,6 @@
       <w:r>
         <w:rPr/>
         <w:t xml:space="preserve">bles if </w:t>
-        <w:tab/>
       </w:r>
       <w:r>
         <w:rPr>
@@ -46421,7 +46184,6 @@
       </w:pPr>
       <w:r>
         <w:rPr/>
-        <w:tab/>
         <w:t>Spe</w:t>
       </w:r>
       <w:r>
@@ -46648,9 +46410,7 @@
         <w:rPr>
           <w:spacing w:val="1"/>
         </w:rPr>
-        <w:t xml:space="preserve">t </w:t>
-        <w:tab/>
-        <w:t xml:space="preserve">if </w:t>
+        <w:t xml:space="preserve">t if </w:t>
       </w:r>
       <w:r>
         <w:rPr>
@@ -46734,7 +46494,6 @@
       </w:pPr>
       <w:r>
         <w:rPr/>
-        <w:tab/>
         <w:t>D</w:t>
       </w:r>
       <w:r>
@@ -46957,9 +46716,7 @@
       </w:r>
       <w:r>
         <w:rPr/>
-        <w:t xml:space="preserve">n </w:t>
-        <w:tab/>
-        <w:t>not running the bootstr</w:t>
+        <w:t>n not running the bootstr</w:t>
       </w:r>
       <w:r>
         <w:rPr>
@@ -47087,9 +46844,7 @@
       </w:r>
       <w:r>
         <w:rPr/>
-        <w:t xml:space="preserve">. The </w:t>
-        <w:tab/>
-        <w:t>d</w:t>
+        <w:t>. The d</w:t>
       </w:r>
       <w:r>
         <w:rPr>
@@ -47313,7 +47068,6 @@
       </w:pPr>
       <w:r>
         <w:rPr/>
-        <w:tab/>
         <w:t xml:space="preserve">Indicates </w:t>
       </w:r>
       <w:r>
@@ -47382,9 +47136,7 @@
       </w:r>
       <w:r>
         <w:rPr/>
-        <w:t xml:space="preserve">basic proc means statistics for the generated variables for each timepoint, k, </w:t>
-        <w:tab/>
-        <w:t>in the base sample.</w:t>
+        <w:t>basic proc means statistics for the generated variables for each timepoint, k, in the base sample.</w:t>
       </w:r>
     </w:p>
     <w:p>
@@ -47492,26 +47244,7 @@
       </w:pPr>
       <w:r>
         <w:rPr/>
-        <w:tab/>
-        <w:t xml:space="preserve">Option to suppress the model output for the base sample. Model results for all bootstrap samples are </w:t>
-        <w:tab/>
-        <w:t>suppressed by default.</w:t>
-      </w:r>
-    </w:p>
-    <w:p>
-      <w:pPr>
-        <w:pStyle w:val="BodyA"/>
-        <w:widowControl w:val="false"/>
-        <w:spacing w:lineRule="auto" w:line="240" w:before="16" w:after="0"/>
-        <w:contextualSpacing/>
-        <w:rPr>
-          <w:rFonts w:eastAsia="Times New Roman" w:cs="Times New Roman"/>
-        </w:rPr>
-      </w:pPr>
-      <w:r>
-        <w:rPr>
-          <w:rFonts w:eastAsia="Times New Roman" w:cs="Times New Roman"/>
-        </w:rPr>
+        <w:t>Option to suppress the model output for the base sample. Model results for all bootstrap samples are suppressed by default.</w:t>
       </w:r>
     </w:p>
     <w:p>
@@ -47626,7 +47359,6 @@
         <w:rPr>
           <w:spacing w:val="-1"/>
         </w:rPr>
-        <w:tab/>
         <w:t>Ra</w:t>
       </w:r>
       <w:r>
@@ -47776,7 +47508,6 @@
       </w:pPr>
       <w:r>
         <w:rPr/>
-        <w:tab/>
         <w:t>Spe</w:t>
       </w:r>
       <w:r>
@@ -47829,9 +47560,7 @@
       </w:r>
       <w:r>
         <w:rPr/>
-        <w:t xml:space="preserve">p samples for construction of confidence intervals and estimated </w:t>
-        <w:tab/>
-        <w:t>standard errors.</w:t>
+        <w:t>p samples for construction of confidence intervals and estimated standard errors.</w:t>
       </w:r>
     </w:p>
     <w:p>
@@ -47974,7 +47703,6 @@
       </w:pPr>
       <w:r>
         <w:rPr/>
-        <w:tab/>
         <w:t>Sp</w:t>
       </w:r>
       <w:r>
@@ -48151,9 +47879,7 @@
       </w:r>
       <w:r>
         <w:rPr/>
-        <w:t xml:space="preserve">See the Appendix for additional </w:t>
-        <w:tab/>
-        <w:t>information on running the bootstraps in parts.</w:t>
+        <w:t>See the Appendix for additional information on running the bootstraps in parts.</w:t>
       </w:r>
     </w:p>
     <w:p>
@@ -48293,7 +48019,6 @@
       </w:pPr>
       <w:r>
         <w:rPr/>
-        <w:tab/>
         <w:t>Sp</w:t>
       </w:r>
       <w:r>
@@ -48551,7 +48276,6 @@
       <w:r>
         <w:rPr/>
         <w:t xml:space="preserve">t </w:t>
-        <w:tab/>
       </w:r>
       <w:r>
         <w:rPr>
@@ -48679,965 +48403,23 @@
       </w:r>
       <w:r>
         <w:rPr/>
-        <w:t xml:space="preserve">s.  See the Appendix for additional information on </w:t>
-        <w:tab/>
-        <w:t>running the bootstraps in parts.</w:t>
-      </w:r>
-    </w:p>
-    <w:p>
-      <w:pPr>
-        <w:pStyle w:val="Normal"/>
+        <w:t>s.  See the Appendix for additional information on running the bootstraps in parts.</w:t>
+      </w:r>
+    </w:p>
+    <w:p>
+      <w:pPr>
+        <w:pStyle w:val="BodyA"/>
         <w:widowControl w:val="false"/>
         <w:spacing w:lineRule="auto" w:line="240" w:before="16" w:after="0"/>
         <w:contextualSpacing/>
         <w:rPr>
           <w:rFonts w:eastAsia="Times New Roman" w:cs="Times New Roman"/>
-          <w:color w:val="000000"/>
-          <w:sz w:val="22"/>
-          <w:shd w:fill="FFFFFF" w:val="clear"/>
         </w:rPr>
       </w:pPr>
       <w:r>
         <w:rPr>
           <w:rFonts w:eastAsia="Times New Roman" w:cs="Times New Roman"/>
-          <w:color w:val="000000"/>
-          <w:sz w:val="22"/>
-          <w:shd w:fill="FFFFFF" w:val="clear"/>
-        </w:rPr>
-      </w:r>
-    </w:p>
-    <w:p>
-      <w:pPr>
-        <w:pStyle w:val="BodyA"/>
-        <w:jc w:val="left"/>
-        <w:rPr>
-          <w:rFonts w:cs="Times New Roman"/>
-          <w:sz w:val="24"/>
-          <w:szCs w:val="24"/>
-        </w:rPr>
-      </w:pPr>
-      <w:r>
-        <w:rPr>
-          <w:rFonts w:ascii="SAS Monospace" w:hAnsi="SAS Monospace"/>
-          <w:sz w:val="20"/>
-          <w:szCs w:val="20"/>
-        </w:rPr>
-        <w:t>bootstrap_method</w:t>
-      </w:r>
-      <w:r>
-        <w:rPr/>
-        <w:tab/>
-        <w:t>(default = 0 )</w:t>
-      </w:r>
-    </w:p>
-    <w:p>
-      <w:pPr>
-        <w:pStyle w:val="BodyA"/>
-        <w:jc w:val="left"/>
-        <w:rPr>
-          <w:rFonts w:cs="Times New Roman"/>
-          <w:sz w:val="24"/>
-          <w:szCs w:val="24"/>
-        </w:rPr>
-      </w:pPr>
-      <w:r>
-        <w:rPr/>
-        <w:tab/>
-        <w:t xml:space="preserve">Specifies the method to use when running bootstraps. When bootstrap_method is set to 0, the standard </w:t>
-        <w:tab/>
-        <w:t xml:space="preserve">method is used. When bootstrap_method is set to 1 the Bag-of-little-bootstraps (BLB </w:t>
-      </w:r>
-      <w:r>
-        <w:rPr/>
-        <w:t xml:space="preserve"> </w:t>
-      </w:r>
-      <w:r>
-        <w:rPr/>
-        <w:t xml:space="preserve">), </w:t>
-      </w:r>
-      <w:r>
-        <w:rPr/>
-        <w:t xml:space="preserve">Kleiner et al </w:t>
-        <w:tab/>
-        <w:t>(2014)</w:t>
-      </w:r>
-      <w:r>
-        <w:rPr/>
-        <w:t xml:space="preserve">  method is used. </w:t>
-        <w:tab/>
-        <w:t xml:space="preserve">This will require the setting of other options listed below. When </w:t>
-        <w:tab/>
-        <w:t>bootstrap_method is set to 2, an adaptive BLB method is used for setting BLB_r for each j in {1,…,BLB_s}.</w:t>
-      </w:r>
-    </w:p>
-    <w:p>
-      <w:pPr>
-        <w:pStyle w:val="BodyA"/>
-        <w:rPr>
-          <w:rFonts w:cs="Times New Roman"/>
-          <w:sz w:val="24"/>
-          <w:szCs w:val="24"/>
-        </w:rPr>
-      </w:pPr>
-      <w:r>
-        <w:rPr>
-          <w:rFonts w:ascii="SAS Monospace" w:hAnsi="SAS Monospace"/>
-          <w:sz w:val="20"/>
-          <w:szCs w:val="20"/>
-        </w:rPr>
-        <w:t>BLB_b</w:t>
-      </w:r>
-      <w:r>
-        <w:rPr/>
-        <w:tab/>
-        <w:t>(optional, required when bootstrap_method is not 0.)</w:t>
-      </w:r>
-    </w:p>
-    <w:p>
-      <w:pPr>
-        <w:pStyle w:val="BodyA"/>
-        <w:rPr>
-          <w:rFonts w:cs="Times New Roman"/>
-          <w:sz w:val="24"/>
-          <w:szCs w:val="24"/>
-        </w:rPr>
-      </w:pPr>
-      <w:r>
-        <w:rPr/>
-        <w:tab/>
-        <w:t xml:space="preserve">Specifies the size of each sample to select without replacement in the BLB method for each sample j in </w:t>
-        <w:tab/>
-        <w:t>{1,…,BLB_s}.</w:t>
-      </w:r>
-    </w:p>
-    <w:p>
-      <w:pPr>
-        <w:pStyle w:val="BodyA"/>
-        <w:rPr>
-          <w:rFonts w:cs="Times New Roman"/>
-          <w:sz w:val="24"/>
-          <w:szCs w:val="24"/>
-        </w:rPr>
-      </w:pPr>
-      <w:r>
-        <w:rPr>
-          <w:rFonts w:ascii="SAS Monospace" w:hAnsi="SAS Monospace"/>
-          <w:b w:val="false"/>
-          <w:color w:val="000000"/>
-          <w:sz w:val="20"/>
-          <w:szCs w:val="20"/>
-          <w:shd w:fill="FFFFFF" w:val="clear"/>
-        </w:rPr>
-        <w:t>BLB_s</w:t>
-      </w:r>
-      <w:r>
-        <w:rPr>
-          <w:b w:val="false"/>
-          <w:color w:val="000000"/>
-          <w:sz w:val="22"/>
-          <w:shd w:fill="FFFFFF" w:val="clear"/>
-        </w:rPr>
-        <w:tab/>
-        <w:t>(optional, required when bootstrap_method is not 0.)</w:t>
-      </w:r>
-    </w:p>
-    <w:p>
-      <w:pPr>
-        <w:pStyle w:val="BodyA"/>
-        <w:rPr>
-          <w:rFonts w:cs="Times New Roman"/>
-          <w:sz w:val="24"/>
-          <w:szCs w:val="24"/>
-        </w:rPr>
-      </w:pPr>
-      <w:r>
-        <w:rPr>
-          <w:b w:val="false"/>
-          <w:color w:val="000000"/>
-          <w:sz w:val="22"/>
-          <w:shd w:fill="FFFFFF" w:val="clear"/>
-        </w:rPr>
-        <w:tab/>
-        <w:t>Specifies the number of samples selected without replacement in the outer loop of the BLB method.</w:t>
-      </w:r>
-    </w:p>
-    <w:p>
-      <w:pPr>
-        <w:pStyle w:val="BodyA"/>
-        <w:rPr>
-          <w:rFonts w:cs="Times New Roman"/>
-          <w:sz w:val="24"/>
-          <w:szCs w:val="24"/>
-        </w:rPr>
-      </w:pPr>
-      <w:r>
-        <w:rPr>
-          <w:rFonts w:ascii="SAS Monospace" w:hAnsi="SAS Monospace"/>
-          <w:b w:val="false"/>
-          <w:color w:val="000000"/>
-          <w:sz w:val="20"/>
-          <w:szCs w:val="20"/>
-          <w:shd w:fill="FFFFFF" w:val="clear"/>
-        </w:rPr>
-        <w:t>BLB_r</w:t>
-      </w:r>
-      <w:r>
-        <w:rPr>
-          <w:b w:val="false"/>
-          <w:color w:val="000000"/>
-          <w:sz w:val="22"/>
-          <w:shd w:fill="FFFFFF" w:val="clear"/>
-        </w:rPr>
-        <w:tab/>
-        <w:t>(optional, required when bootstrap_method is not 0.)</w:t>
-        <w:tab/>
-      </w:r>
-    </w:p>
-    <w:p>
-      <w:pPr>
-        <w:pStyle w:val="BodyA"/>
-        <w:rPr>
-          <w:rFonts w:cs="Times New Roman"/>
-          <w:sz w:val="24"/>
-          <w:szCs w:val="24"/>
-        </w:rPr>
-      </w:pPr>
-      <w:r>
-        <w:rPr>
-          <w:b w:val="false"/>
-          <w:color w:val="000000"/>
-          <w:sz w:val="22"/>
-          <w:shd w:fill="FFFFFF" w:val="clear"/>
-        </w:rPr>
-        <w:tab/>
-        <w:t xml:space="preserve">Specifies the number of samples of size nsimul to use for each sample j in {1,…,BLB_s} where each </w:t>
-        <w:tab/>
-        <w:t>sample is selected with replacement.</w:t>
-      </w:r>
-    </w:p>
-    <w:p>
-      <w:pPr>
-        <w:pStyle w:val="BodyA"/>
-        <w:rPr>
-          <w:rFonts w:cs="Times New Roman"/>
-          <w:sz w:val="24"/>
-          <w:szCs w:val="24"/>
-        </w:rPr>
-      </w:pPr>
-      <w:r>
-        <w:rPr>
-          <w:rFonts w:ascii="SAS Monospace" w:hAnsi="SAS Monospace"/>
-          <w:b w:val="false"/>
-          <w:color w:val="000000"/>
-          <w:sz w:val="20"/>
-          <w:szCs w:val="20"/>
-          <w:shd w:fill="FFFFFF" w:val="clear"/>
-        </w:rPr>
-        <w:t>BLB_s_test</w:t>
-      </w:r>
-      <w:r>
-        <w:rPr>
-          <w:rFonts w:ascii="SAS Monospace" w:hAnsi="SAS Monospace"/>
-          <w:b w:val="false"/>
-          <w:color w:val="000000"/>
-          <w:sz w:val="20"/>
-          <w:szCs w:val="20"/>
-          <w:shd w:fill="FFFFFF" w:val="clear"/>
-        </w:rPr>
-        <w:t>_m</w:t>
-      </w:r>
-      <w:r>
-        <w:rPr>
-          <w:rFonts w:ascii="SAS Monospace" w:hAnsi="SAS Monospace"/>
-          <w:b w:val="false"/>
-          <w:color w:val="000000"/>
-          <w:sz w:val="20"/>
-          <w:szCs w:val="20"/>
-          <w:shd w:fill="FFFFFF" w:val="clear"/>
-        </w:rPr>
-        <w:t>ethod, BL</w:t>
-      </w:r>
-      <w:r>
-        <w:rPr>
-          <w:rFonts w:ascii="SAS Monospace" w:hAnsi="SAS Monospace"/>
-          <w:b w:val="false"/>
-          <w:color w:val="000000"/>
-          <w:sz w:val="20"/>
-          <w:szCs w:val="20"/>
-          <w:shd w:fill="FFFFFF" w:val="clear"/>
-        </w:rPr>
-        <w:t>B_r_test_method</w:t>
-      </w:r>
-      <w:r>
-        <w:rPr>
-          <w:b w:val="false"/>
-          <w:color w:val="000000"/>
-          <w:sz w:val="22"/>
-          <w:shd w:fill="FFFFFF" w:val="clear"/>
-        </w:rPr>
-        <w:t xml:space="preserve"> </w:t>
-        <w:tab/>
-        <w:t>(optional, default = 1.)</w:t>
-      </w:r>
-    </w:p>
-    <w:p>
-      <w:pPr>
-        <w:pStyle w:val="BodyA"/>
-        <w:rPr>
-          <w:rFonts w:cs="Times New Roman"/>
-          <w:sz w:val="24"/>
-          <w:szCs w:val="24"/>
-        </w:rPr>
-      </w:pPr>
-      <w:r>
-        <w:rPr>
-          <w:b w:val="false"/>
-          <w:color w:val="000000"/>
-          <w:sz w:val="22"/>
-          <w:shd w:fill="FFFFFF" w:val="clear"/>
-        </w:rPr>
-        <w:tab/>
-        <w:t xml:space="preserve">Specifies the method used for determining convergence of the adaptive method of determining </w:t>
-      </w:r>
-      <w:r>
-        <w:rPr>
-          <w:b w:val="false"/>
-          <w:color w:val="000000"/>
-          <w:sz w:val="22"/>
-          <w:shd w:fill="FFFFFF" w:val="clear"/>
-        </w:rPr>
-        <w:t xml:space="preserve">BLB_s </w:t>
-        <w:tab/>
-        <w:t xml:space="preserve">and </w:t>
-      </w:r>
-      <w:r>
-        <w:rPr>
-          <w:b w:val="false"/>
-          <w:color w:val="000000"/>
-          <w:sz w:val="22"/>
-          <w:shd w:fill="FFFFFF" w:val="clear"/>
-        </w:rPr>
-        <w:t xml:space="preserve"> BLB_r. When BLB_r_test_method is set to 1 the method is to require that the sum of all the relative </w:t>
-        <w:tab/>
-        <w:t>differences of the 2.5th  and 97.5</w:t>
-      </w:r>
-      <w:r>
-        <w:rPr>
-          <w:b w:val="false"/>
-          <w:color w:val="000000"/>
-          <w:sz w:val="22"/>
-          <w:shd w:fill="FFFFFF" w:val="clear"/>
-          <w:vertAlign w:val="superscript"/>
-        </w:rPr>
-        <w:t>th</w:t>
-      </w:r>
-      <w:r>
-        <w:rPr>
-          <w:b w:val="false"/>
-          <w:color w:val="000000"/>
-          <w:sz w:val="22"/>
-          <w:shd w:fill="FFFFFF" w:val="clear"/>
-        </w:rPr>
-        <w:t xml:space="preserve">  percentile is less than the value set in BLB_r_epsilon.</w:t>
-      </w:r>
-    </w:p>
-    <w:p>
-      <w:pPr>
-        <w:pStyle w:val="BodyA"/>
-        <w:rPr>
-          <w:rFonts w:cs="Times New Roman"/>
-          <w:sz w:val="24"/>
-          <w:szCs w:val="24"/>
-        </w:rPr>
-      </w:pPr>
-      <w:r>
-        <w:rPr>
-          <w:rFonts w:ascii="SAS Monospace" w:hAnsi="SAS Monospace"/>
-          <w:sz w:val="20"/>
-          <w:szCs w:val="20"/>
-        </w:rPr>
-        <w:t>BLB_s_start,</w:t>
-      </w:r>
-      <w:r>
-        <w:rPr>
-          <w:rFonts w:ascii="SAS Monospace" w:hAnsi="SAS Monospace"/>
-          <w:sz w:val="20"/>
-          <w:szCs w:val="20"/>
-        </w:rPr>
-        <w:t>BLB_r_start</w:t>
-      </w:r>
-      <w:r>
-        <w:rPr/>
-        <w:t xml:space="preserve">  </w:t>
-        <w:tab/>
-        <w:t xml:space="preserve">(optional, default =  </w:t>
-      </w:r>
-      <w:r>
-        <w:rPr/>
-        <w:t>5,</w:t>
-      </w:r>
-      <w:r>
-        <w:rPr/>
-        <w:t>20.)</w:t>
-      </w:r>
-    </w:p>
-    <w:p>
-      <w:pPr>
-        <w:pStyle w:val="BodyA"/>
-        <w:rPr>
-          <w:rFonts w:cs="Times New Roman"/>
-          <w:sz w:val="24"/>
-          <w:szCs w:val="24"/>
-        </w:rPr>
-      </w:pPr>
-      <w:r>
-        <w:rPr/>
-        <w:tab/>
-        <w:t xml:space="preserve">Specifies the starting value of BLB_r used in the adaptive method </w:t>
-      </w:r>
-      <w:r>
-        <w:rPr/>
-        <w:t xml:space="preserve">for each s sample and how many </w:t>
-        <w:tab/>
-        <w:t>samples of size BLB_b to start with</w:t>
-      </w:r>
-      <w:r>
-        <w:rPr/>
-        <w:t>.</w:t>
-      </w:r>
-    </w:p>
-    <w:p>
-      <w:pPr>
-        <w:pStyle w:val="BodyA"/>
-        <w:rPr>
-          <w:rFonts w:cs="Times New Roman"/>
-          <w:sz w:val="24"/>
-          <w:szCs w:val="24"/>
-        </w:rPr>
-      </w:pPr>
-      <w:r>
-        <w:rPr>
-          <w:rFonts w:ascii="SAS Monospace" w:hAnsi="SAS Monospace"/>
-          <w:sz w:val="20"/>
-          <w:szCs w:val="20"/>
-        </w:rPr>
-        <w:t>BLB_s_max,</w:t>
-      </w:r>
-      <w:r>
-        <w:rPr>
-          <w:rFonts w:ascii="SAS Monospace" w:hAnsi="SAS Monospace"/>
-          <w:sz w:val="20"/>
-          <w:szCs w:val="20"/>
-        </w:rPr>
-        <w:t>BLB_r_max</w:t>
-      </w:r>
-      <w:r>
-        <w:rPr/>
-        <w:t xml:space="preserve">  </w:t>
-        <w:tab/>
-        <w:t xml:space="preserve">(optional, default = </w:t>
-      </w:r>
-      <w:r>
-        <w:rPr/>
-        <w:t>10,</w:t>
-      </w:r>
-      <w:r>
-        <w:rPr/>
-        <w:t>50.)</w:t>
-      </w:r>
-    </w:p>
-    <w:p>
-      <w:pPr>
-        <w:pStyle w:val="BodyA"/>
-        <w:rPr>
-          <w:rFonts w:cs="Times New Roman"/>
-          <w:sz w:val="24"/>
-          <w:szCs w:val="24"/>
-        </w:rPr>
-      </w:pPr>
-      <w:r>
-        <w:rPr/>
-        <w:tab/>
-        <w:t xml:space="preserve">Specifies the maximum value of samples to use in the adaptive method. This is also taken into account in </w:t>
-        <w:tab/>
-        <w:t>the stopping condition for the adaptive method.</w:t>
-      </w:r>
-    </w:p>
-    <w:p>
-      <w:pPr>
-        <w:pStyle w:val="BodyA"/>
-        <w:rPr>
-          <w:rFonts w:cs="Times New Roman"/>
-          <w:sz w:val="24"/>
-          <w:szCs w:val="24"/>
-        </w:rPr>
-      </w:pPr>
-      <w:r>
-        <w:rPr>
-          <w:rFonts w:ascii="SAS Monospace" w:hAnsi="SAS Monospace"/>
-          <w:sz w:val="20"/>
-          <w:szCs w:val="20"/>
-        </w:rPr>
-        <w:t xml:space="preserve">BLB_s_delta, </w:t>
-      </w:r>
-      <w:r>
-        <w:rPr>
-          <w:rFonts w:ascii="SAS Monospace" w:hAnsi="SAS Monospace"/>
-          <w:sz w:val="20"/>
-          <w:szCs w:val="20"/>
-        </w:rPr>
-        <w:t>BLB_r_delta</w:t>
-      </w:r>
-      <w:r>
-        <w:rPr/>
-        <w:t xml:space="preserve"> </w:t>
-        <w:tab/>
-        <w:t>(optional, default = 5)</w:t>
-      </w:r>
-    </w:p>
-    <w:p>
-      <w:pPr>
-        <w:pStyle w:val="BodyA"/>
-        <w:rPr>
-          <w:rFonts w:cs="Times New Roman"/>
-          <w:sz w:val="24"/>
-          <w:szCs w:val="24"/>
-        </w:rPr>
-      </w:pPr>
-      <w:r>
-        <w:rPr/>
-        <w:tab/>
-        <w:t xml:space="preserve">Specifies the number of additional samples to use in the adaptive method when convergence has not </w:t>
-        <w:tab/>
-        <w:t>been satisfied.</w:t>
-      </w:r>
-    </w:p>
-    <w:p>
-      <w:pPr>
-        <w:pStyle w:val="BodyA"/>
-        <w:rPr>
-          <w:rFonts w:cs="Times New Roman"/>
-          <w:sz w:val="24"/>
-          <w:szCs w:val="24"/>
-        </w:rPr>
-      </w:pPr>
-      <w:r>
-        <w:rPr>
-          <w:rFonts w:ascii="SAS Monospace" w:hAnsi="SAS Monospace"/>
-          <w:sz w:val="20"/>
-          <w:szCs w:val="20"/>
-        </w:rPr>
-        <w:t>BLB_s_strend,</w:t>
-      </w:r>
-      <w:r>
-        <w:rPr>
-          <w:rFonts w:ascii="SAS Monospace" w:hAnsi="SAS Monospace"/>
-          <w:sz w:val="20"/>
-          <w:szCs w:val="20"/>
-        </w:rPr>
-        <w:t>BLB_r_trend</w:t>
-      </w:r>
-      <w:r>
-        <w:rPr/>
-        <w:t xml:space="preserve"> </w:t>
-        <w:tab/>
-        <w:t>(optional, default = 5)</w:t>
-      </w:r>
-    </w:p>
-    <w:p>
-      <w:pPr>
-        <w:pStyle w:val="BodyA"/>
-        <w:rPr>
-          <w:rFonts w:cs="Times New Roman"/>
-          <w:sz w:val="24"/>
-          <w:szCs w:val="24"/>
-        </w:rPr>
-      </w:pPr>
-      <w:r>
-        <w:rPr/>
-        <w:tab/>
-        <w:t>Specifies how many samples to look backwards when checking for convergence in the adaptive method.</w:t>
-      </w:r>
-    </w:p>
-    <w:p>
-      <w:pPr>
-        <w:pStyle w:val="BodyA"/>
-        <w:rPr>
-          <w:rFonts w:cs="Times New Roman"/>
-          <w:sz w:val="24"/>
-          <w:szCs w:val="24"/>
-        </w:rPr>
-      </w:pPr>
-      <w:r>
-        <w:rPr>
-          <w:rFonts w:ascii="SAS Monospace" w:hAnsi="SAS Monospace"/>
-          <w:sz w:val="20"/>
-          <w:szCs w:val="20"/>
-        </w:rPr>
-        <w:t xml:space="preserve">BLB_s_epsilon, </w:t>
-      </w:r>
-      <w:r>
-        <w:rPr>
-          <w:rFonts w:ascii="SAS Monospace" w:hAnsi="SAS Monospace"/>
-          <w:sz w:val="20"/>
-          <w:szCs w:val="20"/>
-        </w:rPr>
-        <w:t>BLB_r_epsilon</w:t>
-      </w:r>
-      <w:r>
-        <w:rPr/>
-        <w:tab/>
-        <w:t>(optional, default = 0.05)</w:t>
-      </w:r>
-    </w:p>
-    <w:p>
-      <w:pPr>
-        <w:pStyle w:val="BodyA"/>
-        <w:rPr>
-          <w:rFonts w:cs="Times New Roman"/>
-          <w:sz w:val="24"/>
-          <w:szCs w:val="24"/>
-        </w:rPr>
-      </w:pPr>
-      <w:r>
-        <w:rPr/>
-        <w:tab/>
-        <w:t>Specifies the tolerance to use when checking for convergence in the adaptive method.</w:t>
-      </w:r>
-    </w:p>
-    <w:p>
-      <w:pPr>
-        <w:pStyle w:val="BodyA"/>
-        <w:rPr>
-          <w:rFonts w:cs="Times New Roman"/>
-          <w:sz w:val="24"/>
-          <w:szCs w:val="24"/>
-        </w:rPr>
-      </w:pPr>
-      <w:r>
-        <w:rPr>
-          <w:rFonts w:ascii="SAS Monospace" w:hAnsi="SAS Monospace"/>
-          <w:b w:val="false"/>
-          <w:color w:val="000000"/>
-          <w:sz w:val="20"/>
-          <w:szCs w:val="20"/>
-          <w:shd w:fill="FFFFFF" w:val="clear"/>
-        </w:rPr>
-        <w:t>use_disjoint_blb_samples</w:t>
-      </w:r>
-      <w:r>
-        <w:rPr>
-          <w:b w:val="false"/>
-          <w:color w:val="000000"/>
-          <w:sz w:val="22"/>
-          <w:shd w:fill="FFFFFF" w:val="clear"/>
-        </w:rPr>
-        <w:tab/>
-        <w:t>(optional, default = 1)</w:t>
-      </w:r>
-    </w:p>
-    <w:p>
-      <w:pPr>
-        <w:pStyle w:val="BodyA"/>
-        <w:rPr>
-          <w:rFonts w:cs="Times New Roman"/>
-          <w:sz w:val="24"/>
-          <w:szCs w:val="24"/>
-        </w:rPr>
-      </w:pPr>
-      <w:r>
-        <w:rPr>
-          <w:b w:val="false"/>
-          <w:color w:val="000000"/>
-          <w:sz w:val="22"/>
-          <w:shd w:fill="FFFFFF" w:val="clear"/>
-        </w:rPr>
-        <w:tab/>
-        <w:t xml:space="preserve">Indicates that disjoint samples of size BLB_b should be used. This will require that BLB_b * BLB_s &lt;= size </w:t>
-        <w:tab/>
-        <w:t>of the input data.</w:t>
-      </w:r>
-    </w:p>
-    <w:p>
-      <w:pPr>
-        <w:pStyle w:val="BodyA"/>
-        <w:rPr>
-          <w:rFonts w:cs="Times New Roman"/>
-          <w:sz w:val="24"/>
-          <w:szCs w:val="24"/>
-        </w:rPr>
-      </w:pPr>
-      <w:r>
-        <w:rPr>
-          <w:rFonts w:ascii="SAS Monospace" w:hAnsi="SAS Monospace"/>
-          <w:b w:val="false"/>
-          <w:color w:val="000000"/>
-          <w:sz w:val="20"/>
-          <w:szCs w:val="20"/>
-          <w:shd w:fill="FFFFFF" w:val="clear"/>
-        </w:rPr>
-        <w:t>expand_param_counts</w:t>
-      </w:r>
-      <w:r>
-        <w:rPr>
-          <w:b w:val="false"/>
-          <w:color w:val="000000"/>
-          <w:sz w:val="22"/>
-          <w:shd w:fill="FFFFFF" w:val="clear"/>
-        </w:rPr>
-        <w:tab/>
-        <w:t>(optional, default = 1)</w:t>
-      </w:r>
-    </w:p>
-    <w:p>
-      <w:pPr>
-        <w:pStyle w:val="BodyA"/>
-        <w:rPr>
-          <w:rFonts w:cs="Times New Roman"/>
-          <w:sz w:val="24"/>
-          <w:szCs w:val="24"/>
-        </w:rPr>
-      </w:pPr>
-      <w:r>
-        <w:rPr>
-          <w:b w:val="false"/>
-          <w:color w:val="000000"/>
-          <w:sz w:val="22"/>
-          <w:shd w:fill="FFFFFF" w:val="clear"/>
-        </w:rPr>
-        <w:tab/>
-        <w:t xml:space="preserve">Specifies if the bootstraps samples used in the parameter estimates should be expanded based on the </w:t>
-        <w:tab/>
-        <w:t xml:space="preserve">number of times a subject has been selected. Setting this to 0 can reduce the size of the data set being </w:t>
-        <w:tab/>
-        <w:t>used significantly when using the BLB method.</w:t>
-      </w:r>
-    </w:p>
-    <w:p>
-      <w:pPr>
-        <w:pStyle w:val="BodyA"/>
-        <w:rPr>
-          <w:rFonts w:cs="Times New Roman"/>
-          <w:sz w:val="24"/>
-          <w:szCs w:val="24"/>
-        </w:rPr>
-      </w:pPr>
-      <w:r>
-        <w:rPr>
-          <w:rFonts w:ascii="SAS Monospace" w:hAnsi="SAS Monospace"/>
-          <w:b w:val="false"/>
-          <w:color w:val="000000"/>
-          <w:sz w:val="20"/>
-          <w:szCs w:val="20"/>
-          <w:shd w:fill="FFFFFF" w:val="clear"/>
-        </w:rPr>
-        <w:t>expand_simul_counts</w:t>
-      </w:r>
-      <w:r>
-        <w:rPr>
-          <w:b w:val="false"/>
-          <w:color w:val="000000"/>
-          <w:sz w:val="22"/>
-          <w:shd w:fill="FFFFFF" w:val="clear"/>
-        </w:rPr>
-        <w:tab/>
-        <w:t>(optional, default = 1)</w:t>
-      </w:r>
-    </w:p>
-    <w:p>
-      <w:pPr>
-        <w:pStyle w:val="BodyA"/>
-        <w:rPr>
-          <w:rFonts w:cs="Times New Roman"/>
-          <w:sz w:val="24"/>
-          <w:szCs w:val="24"/>
-        </w:rPr>
-      </w:pPr>
-      <w:r>
-        <w:rPr>
-          <w:b w:val="false"/>
-          <w:color w:val="000000"/>
-          <w:sz w:val="22"/>
-          <w:shd w:fill="FFFFFF" w:val="clear"/>
-        </w:rPr>
-        <w:tab/>
-        <w:t xml:space="preserve">Specifies if the bootstrap samples used in the Monte-Carlo step should be expanded based on how </w:t>
-        <w:tab/>
-        <w:t xml:space="preserve">many times they were selected into the sample. This should generally be set to 1 so that each sampled </w:t>
-        <w:tab/>
-        <w:t>subject has the potential for a unique simulated follow-up</w:t>
-      </w:r>
-    </w:p>
-    <w:p>
-      <w:pPr>
-        <w:pStyle w:val="Normal"/>
-        <w:rPr>
-          <w:rFonts w:cs="Times New Roman"/>
-          <w:sz w:val="24"/>
-          <w:szCs w:val="24"/>
-        </w:rPr>
-      </w:pPr>
-      <w:r>
-        <w:rPr>
-          <w:rFonts w:ascii="SAS Monospace" w:hAnsi="SAS Monospace"/>
-          <w:color w:val="000000"/>
-          <w:sz w:val="20"/>
-          <w:szCs w:val="20"/>
-          <w:shd w:fill="FFFFFF" w:val="clear"/>
-        </w:rPr>
-        <w:t>BLB_keep_seeds</w:t>
-      </w:r>
-      <w:r>
-        <w:rPr>
-          <w:rFonts w:ascii="Courier New" w:hAnsi="Courier New"/>
-          <w:color w:val="000000"/>
-          <w:sz w:val="22"/>
-          <w:shd w:fill="FFFFFF" w:val="clear"/>
-        </w:rPr>
-        <w:t xml:space="preserve"> = </w:t>
-      </w:r>
-      <w:r>
-        <w:rPr>
-          <w:rFonts w:ascii="Courier New" w:hAnsi="Courier New"/>
-          <w:b/>
-          <w:color w:val="008080"/>
-          <w:sz w:val="22"/>
-          <w:shd w:fill="FFFFFF" w:val="clear"/>
-        </w:rPr>
-        <w:t>0</w:t>
-      </w:r>
-      <w:r>
-        <w:rPr>
-          <w:rFonts w:ascii="Courier New" w:hAnsi="Courier New"/>
-          <w:b w:val="false"/>
-          <w:color w:val="000000"/>
-          <w:sz w:val="22"/>
-          <w:shd w:fill="FFFFFF" w:val="clear"/>
-        </w:rPr>
-        <w:t xml:space="preserve"> </w:t>
-      </w:r>
-      <w:r>
-        <w:rPr>
-          <w:rFonts w:ascii="Courier New" w:hAnsi="Courier New"/>
-          <w:b w:val="false"/>
-          <w:color w:val="008000"/>
-          <w:sz w:val="22"/>
-          <w:shd w:fill="FFFFFF" w:val="clear"/>
-        </w:rPr>
-        <w:t>/* save seeds used in selecting the r-samples */</w:t>
-      </w:r>
-    </w:p>
-    <w:p>
-      <w:pPr>
-        <w:pStyle w:val="Normal"/>
-        <w:rPr>
-          <w:rFonts w:cs="Times New Roman"/>
-          <w:sz w:val="24"/>
-          <w:szCs w:val="24"/>
-        </w:rPr>
-      </w:pPr>
-      <w:r>
-        <w:rPr>
-          <w:rFonts w:ascii="SAS Monospace" w:hAnsi="SAS Monospace"/>
-          <w:b w:val="false"/>
-          <w:color w:val="000000"/>
-          <w:sz w:val="20"/>
-          <w:szCs w:val="20"/>
-          <w:shd w:fill="FFFFFF" w:val="clear"/>
-        </w:rPr>
-        <w:t xml:space="preserve">BLB_use_seeds  </w:t>
-      </w:r>
-      <w:r>
-        <w:rPr>
-          <w:rFonts w:ascii="Courier New" w:hAnsi="Courier New"/>
-          <w:b w:val="false"/>
-          <w:color w:val="000000"/>
-          <w:sz w:val="22"/>
-          <w:shd w:fill="FFFFFF" w:val="clear"/>
-        </w:rPr>
-        <w:t xml:space="preserve">=  </w:t>
-      </w:r>
-      <w:r>
-        <w:rPr>
-          <w:rFonts w:ascii="Courier New" w:hAnsi="Courier New"/>
-          <w:b w:val="false"/>
-          <w:color w:val="008000"/>
-          <w:sz w:val="22"/>
-          <w:shd w:fill="FFFFFF" w:val="clear"/>
-        </w:rPr>
-        <w:t>/* data for storing seeds from previous run */</w:t>
-      </w:r>
-    </w:p>
-    <w:p>
-      <w:pPr>
-        <w:pStyle w:val="Normal"/>
-        <w:rPr>
-          <w:rFonts w:ascii="SAS Monospace" w:hAnsi="SAS Monospace"/>
-          <w:sz w:val="20"/>
-          <w:szCs w:val="20"/>
-        </w:rPr>
-      </w:pPr>
-      <w:r>
-        <w:rPr>
-          <w:rFonts w:ascii="SAS Monospace" w:hAnsi="SAS Monospace"/>
-          <w:b w:val="false"/>
-          <w:color w:val="000000"/>
-          <w:sz w:val="20"/>
-          <w:szCs w:val="20"/>
-          <w:shd w:fill="FFFFFF" w:val="clear"/>
-        </w:rPr>
-        <w:t>use_samples_orig</w:t>
-        <w:tab/>
-        <w:t>(optional, default = 1)</w:t>
-      </w:r>
-    </w:p>
-    <w:p>
-      <w:pPr>
-        <w:pStyle w:val="Normal"/>
-        <w:rPr>
-          <w:rFonts w:ascii="SAS Monospace" w:hAnsi="SAS Monospace"/>
-          <w:sz w:val="20"/>
-          <w:szCs w:val="20"/>
-        </w:rPr>
-      </w:pPr>
-      <w:r>
-        <w:rPr>
-          <w:rFonts w:ascii="SAS Monospace" w:hAnsi="SAS Monospace"/>
-          <w:b w:val="false"/>
-          <w:color w:val="000000"/>
-          <w:sz w:val="20"/>
-          <w:szCs w:val="20"/>
-          <w:shd w:fill="FFFFFF" w:val="clear"/>
-        </w:rPr>
-        <w:tab/>
-      </w:r>
-      <w:r>
-        <w:rPr>
-          <w:rFonts w:ascii="Calibri" w:hAnsi="Calibri"/>
-          <w:b w:val="false"/>
-          <w:color w:val="000000"/>
-          <w:sz w:val="22"/>
-          <w:szCs w:val="22"/>
-          <w:shd w:fill="FFFFFF" w:val="clear"/>
-        </w:rPr>
-        <w:t xml:space="preserve">Specifies if the method for selecting the bootstrap samples should be that used in previous versions of </w:t>
-        <w:tab/>
-        <w:t xml:space="preserve">the gformula macro. If set to be 0, then the method used in the BLB method is used. In previous versions </w:t>
-        <w:tab/>
-        <w:t xml:space="preserve">of the macro a new sample was selected during each bootstrap loop. In the BLB method, all samples are </w:t>
-        <w:tab/>
-        <w:t>selected before the bootstraps are run.</w:t>
-      </w:r>
-      <w:r>
-        <w:rPr>
-          <w:rFonts w:ascii="Calibri" w:hAnsi="Calibri"/>
-          <w:b w:val="false"/>
-          <w:color w:val="000000"/>
-          <w:sz w:val="20"/>
-          <w:szCs w:val="20"/>
-          <w:shd w:fill="FFFFFF" w:val="clear"/>
-        </w:rPr>
-        <w:t xml:space="preserve"> </w:t>
+        </w:rPr>
       </w:r>
     </w:p>
     <w:p>
@@ -49751,7 +48533,6 @@
       </w:pPr>
       <w:r>
         <w:rPr/>
-        <w:tab/>
         <w:t>Sp</w:t>
       </w:r>
       <w:r>
@@ -49805,9 +48586,7 @@
       </w:r>
       <w:r>
         <w:rPr/>
-        <w:t xml:space="preserve">less than </w:t>
-        <w:tab/>
-        <w:t xml:space="preserve">or equal to the sample size of the dataset </w:t>
+        <w:t xml:space="preserve">less than or equal to the sample size of the dataset </w:t>
       </w:r>
       <w:r>
         <w:rPr>
@@ -49957,8 +48736,11 @@
       </w:pPr>
       <w:r>
         <w:rPr/>
-        <w:tab/>
-        <w:t xml:space="preserve"> S</w:t>
+        <w:t xml:space="preserve"> </w:t>
+      </w:r>
+      <w:r>
+        <w:rPr/>
+        <w:t>S</w:t>
       </w:r>
       <w:r>
         <w:rPr>
@@ -50141,9 +48923,7 @@
       </w:r>
       <w:r>
         <w:rPr/>
-        <w:t xml:space="preserve"> = binsurv, fits a Cox model and estimates the hazard ratio of the outcome for two </w:t>
-        <w:tab/>
-        <w:t xml:space="preserve">interventions listed in </w:t>
+        <w:t xml:space="preserve"> = binsurv, fits a Cox model and estimates the hazard ratio of the outcome for two interventions listed in </w:t>
       </w:r>
       <w:r>
         <w:rPr>
@@ -50523,7 +49303,6 @@
       </w:pPr>
       <w:r>
         <w:rPr/>
-        <w:tab/>
         <w:t>Libr</w:t>
       </w:r>
       <w:r>
@@ -50777,7 +49556,6 @@
           <w:spacing w:val="3"/>
         </w:rPr>
         <w:t xml:space="preserve"> </w:t>
-        <w:tab/>
       </w:r>
       <w:r>
         <w:rPr>
@@ -50895,9 +49673,7 @@
       </w:r>
       <w:r>
         <w:rPr/>
-        <w:t xml:space="preserve">ps in parts (chunks), or when running the macro with </w:t>
-        <w:tab/>
-        <w:t>the testing option.  See the Appendix.</w:t>
+        <w:t>ps in parts (chunks), or when running the macro with the testing option.  See the Appendix.</w:t>
       </w:r>
     </w:p>
     <w:p>
@@ -51012,7 +49788,6 @@
           <w:spacing w:val="3"/>
           <w:lang w:val="de-DE"/>
         </w:rPr>
-        <w:tab/>
         <w:t>I</w:t>
       </w:r>
       <w:r>
@@ -51193,9 +49968,7 @@
       </w:r>
       <w:r>
         <w:rPr/>
-        <w:t xml:space="preserve">ted (generated) data </w:t>
-        <w:tab/>
-        <w:t>under the natural course</w:t>
+        <w:t>ted (generated) data under the natural course</w:t>
       </w:r>
       <w:r>
         <w:rPr>
@@ -51355,9 +50128,7 @@
       </w:r>
       <w:r>
         <w:rPr/>
-        <w:t xml:space="preserve">use </w:t>
-        <w:tab/>
-        <w:t>the</w:t>
+        <w:t>use the</w:t>
       </w:r>
       <w:r>
         <w:rPr>
@@ -51572,7 +50343,6 @@
           <w:spacing w:val="2"/>
         </w:rPr>
         <w:t xml:space="preserve"> </w:t>
-        <w:tab/>
       </w:r>
       <w:r>
         <w:rPr>
@@ -51843,7 +50613,6 @@
       <w:r>
         <w:rPr/>
         <w:t xml:space="preserve">s follows : </w:t>
-        <w:tab/>
       </w:r>
       <w:r>
         <w:rPr>
@@ -52015,9 +50784,7 @@
       </w:r>
       <w:r>
         <w:rPr/>
-        <w:t xml:space="preserve">nd </w:t>
-        <w:tab/>
-        <w:t>survd</w:t>
+        <w:t>nd survd</w:t>
       </w:r>
       <w:r>
         <w:rPr>
@@ -52227,7 +50994,6 @@
           <w:iCs/>
         </w:rPr>
         <w:t xml:space="preserve">nd </w:t>
-        <w:tab/>
       </w:r>
       <w:r>
         <w:rPr>
@@ -52425,9 +51191,7 @@
       </w:r>
       <w:r>
         <w:rPr/>
-        <w:t xml:space="preserve">n </w:t>
-        <w:tab/>
-        <w:t>setting</w:t>
+        <w:t>n setting</w:t>
       </w:r>
       <w:r>
         <w:rPr>
@@ -52798,7 +51562,6 @@
       </w:pPr>
       <w:r>
         <w:rPr/>
-        <w:tab/>
         <w:t>U</w:t>
       </w:r>
       <w:r>
@@ -53121,7 +51884,6 @@
           <w:spacing w:val="-1"/>
         </w:rPr>
         <w:t xml:space="preserve"> </w:t>
-        <w:tab/>
       </w:r>
       <w:r>
         <w:rPr/>
@@ -53211,7 +51973,6 @@
       </w:pPr>
       <w:r>
         <w:rPr/>
-        <w:tab/>
         <w:t>D</w:t>
       </w:r>
       <w:r>
@@ -53491,7 +52252,6 @@
           <w:spacing w:val="-2"/>
         </w:rPr>
         <w:t xml:space="preserve"> </w:t>
-        <w:tab/>
       </w:r>
       <w:r>
         <w:rPr>
@@ -53773,7 +52533,6 @@
       <w:r>
         <w:rPr/>
         <w:t xml:space="preserve">d </w:t>
-        <w:tab/>
       </w:r>
       <w:r>
         <w:rPr>
@@ -54046,7 +52805,6 @@
           <w:spacing w:val="1"/>
         </w:rPr>
         <w:t xml:space="preserve"> </w:t>
-        <w:tab/>
       </w:r>
       <w:r>
         <w:rPr/>
@@ -54322,9 +53080,7 @@
       </w:r>
       <w:r>
         <w:rPr/>
-        <w:t xml:space="preserve">ro </w:t>
-        <w:tab/>
-        <w:t>vari</w:t>
+        <w:t>ro vari</w:t>
       </w:r>
       <w:r>
         <w:rPr>
@@ -54465,7 +53221,6 @@
         <w:rPr>
           <w:spacing w:val="-1"/>
         </w:rPr>
-        <w:tab/>
         <w:t>Re</w:t>
       </w:r>
       <w:r>
@@ -54737,7 +53492,6 @@
       <w:r>
         <w:rPr/>
         <w:t xml:space="preserve">on the </w:t>
-        <w:tab/>
       </w:r>
       <w:r>
         <w:rPr>
@@ -54992,7 +53746,6 @@
       <w:r>
         <w:rPr/>
         <w:t xml:space="preserve">t </w:t>
-        <w:tab/>
       </w:r>
       <w:r>
         <w:rPr>
@@ -55271,7 +54024,6 @@
         <w:rPr>
           <w:spacing w:val="-1"/>
         </w:rPr>
-        <w:tab/>
         <w:t>F</w:t>
       </w:r>
       <w:r>
@@ -55574,7 +54326,6 @@
           <w:spacing w:val="-1"/>
         </w:rPr>
         <w:t xml:space="preserve"> </w:t>
-        <w:tab/>
       </w:r>
       <w:r>
         <w:rPr>
@@ -55737,7 +54488,6 @@
         <w:rPr>
           <w:spacing w:val="-2"/>
         </w:rPr>
-        <w:tab/>
         <w:t>I</w:t>
       </w:r>
       <w:r>
@@ -56008,9 +54758,7 @@
         <w:rPr>
           <w:lang w:val="fr-FR"/>
         </w:rPr>
-        <w:t xml:space="preserve"> = </w:t>
-        <w:tab/>
-        <w:t>0</w:t>
+        <w:t xml:space="preserve"> = 0</w:t>
       </w:r>
       <w:r>
         <w:rPr/>
@@ -56211,7 +54959,6 @@
       <w:r>
         <w:rPr/>
         <w:t xml:space="preserve">r </w:t>
-        <w:tab/>
       </w:r>
       <w:r>
         <w:rPr>
@@ -56461,9 +55208,7 @@
       </w:r>
       <w:r>
         <w:rPr/>
-        <w:t xml:space="preserve"> ^= 0 the </w:t>
-        <w:tab/>
-        <w:t>GFORMULA ma</w:t>
+        <w:t xml:space="preserve"> ^= 0 the GFORMULA ma</w:t>
       </w:r>
       <w:r>
         <w:rPr>
@@ -56667,9 +55412,7 @@
       </w:r>
       <w:r>
         <w:rPr/>
-        <w:t xml:space="preserve">n </w:t>
-        <w:tab/>
-        <w:t>t</w:t>
+        <w:t>n t</w:t>
       </w:r>
       <w:r>
         <w:rPr>
@@ -56982,7 +55725,6 @@
           <w:spacing w:val="1"/>
         </w:rPr>
         <w:t xml:space="preserve"> </w:t>
-        <w:tab/>
       </w:r>
       <w:r>
         <w:rPr>
@@ -57238,7 +55980,6 @@
         <w:rPr>
           <w:spacing w:val="1"/>
         </w:rPr>
-        <w:tab/>
         <w:t xml:space="preserve">A </w:t>
       </w:r>
       <w:r>
@@ -57486,7 +56227,6 @@
           <w:spacing w:val="-1"/>
         </w:rPr>
         <w:t>-</w:t>
-        <w:tab/>
       </w:r>
       <w:r>
         <w:rPr/>
@@ -57744,9 +56484,7 @@
       </w:r>
       <w:r>
         <w:rPr/>
-        <w:t xml:space="preserve">. This </w:t>
-        <w:tab/>
-        <w:t>va</w:t>
+        <w:t>. This va</w:t>
       </w:r>
       <w:r>
         <w:rPr>
@@ -57881,7 +56619,6 @@
           <w:spacing w:val="-1"/>
         </w:rPr>
         <w:t xml:space="preserve"> </w:t>
-        <w:tab/>
       </w:r>
       <w:r>
         <w:rPr/>
@@ -57985,12 +56722,7 @@
       </w:pPr>
       <w:r>
         <w:rPr/>
-        <w:tab/>
-        <w:t xml:space="preserve">For continuous variables with otype 3,4, 6 or 7 allows for the simulated value to be outside the observed </w:t>
-        <w:tab/>
-        <w:t xml:space="preserve">range by a specified percent. The possible values are = 1 for 10% and =2 for 20% above or below the </w:t>
-        <w:tab/>
-        <w:t>observed limits.</w:t>
+        <w:t>For continuous variables with otype 3,4, 6 or 7 allows for the simulated value to be outside the observed range by a specified percent. The possible values are = 1 for 10% and =2 for 20% above or below the observed limits.</w:t>
       </w:r>
     </w:p>
     <w:p>
@@ -58059,12 +56791,7 @@
       </w:pPr>
       <w:r>
         <w:rPr/>
-        <w:tab/>
-        <w:t xml:space="preserve">Indicator of whether or not to include diagnostic output in the log file, including seeds , number </w:t>
-        <w:tab/>
-        <w:t xml:space="preserve">intervened on for each intervention and bootstrap, number of times variables generated outside </w:t>
-        <w:tab/>
-        <w:t>bounds, etc. This may be useful when calling the gformula macro from another macro.</w:t>
+        <w:t>Indicator of whether or not to include diagnostic output in the log file, including seeds , number intervened on for each intervention and bootstrap, number of times variables generated outside bounds, etc. This may be useful when calling the gformula macro from another macro.</w:t>
       </w:r>
     </w:p>
     <w:p>
@@ -58133,16 +56860,7 @@
         <w:rPr>
           <w:rFonts w:eastAsia="Times New Roman" w:cs="Times New Roman"/>
         </w:rPr>
-        <w:tab/>
-        <w:t xml:space="preserve">Indicator of whether or not to reduce the number of variables that are saved when creating the data </w:t>
-        <w:tab/>
-        <w:t xml:space="preserve">sets under each intervention. When set to yes, this will set the following macro variables: rungraphs = 0 , </w:t>
-        <w:tab/>
-        <w:t xml:space="preserve">print_cov_means = 0, and check_cov_models = 0. In addition, this will reduce the number of variables </w:t>
-        <w:tab/>
-        <w:t xml:space="preserve">that are saved when running the Monte-Carlo simulation part of the macro. Only those variables that </w:t>
-        <w:tab/>
-        <w:t>are needed for the final table will be saved. Generally, these are variables based on the outcome.</w:t>
+        <w:t>Indicator of whether or not to reduce the number of variables that are saved when creating the data sets under each intervention. When set to yes, this will set the following macro variables: rungraphs = 0 , print_cov_means = 0, and check_cov_models = 0. In addition, this will reduce the number of variables that are saved when running the Monte-Carlo simulation part of the macro. Only those variables that are needed for the final table will be saved. Generally, these are variables based on the outcome.</w:t>
       </w:r>
     </w:p>
     <w:p>
@@ -58208,10 +56926,7 @@
         <w:rPr>
           <w:rFonts w:eastAsia="Times New Roman" w:cs="Times New Roman"/>
         </w:rPr>
-        <w:tab/>
-        <w:t xml:space="preserve">Indicates whether or not to run the macro in a testing mode. When equal to yes,  only one sample will </w:t>
-        <w:tab/>
-        <w:t xml:space="preserve">be run.  In this case the macro will set </w:t>
+        <w:t xml:space="preserve">Indicates whether or not to run the macro in a testing mode. When equal to yes,  only one sample will be run.  In this case the macro will set </w:t>
       </w:r>
       <w:r>
         <w:rPr>
@@ -58237,17 +56952,7 @@
         <w:rPr>
           <w:rFonts w:eastAsia="Times New Roman" w:cs="Times New Roman"/>
         </w:rPr>
-        <w:t xml:space="preserve"> = no. When more than the natural </w:t>
-        <w:tab/>
-        <w:t xml:space="preserve">course is run  each simulated data set based on the intervention will be saved with all the desired </w:t>
-        <w:tab/>
-        <w:t xml:space="preserve">variables for each observation.  The results for each intervention will be saved in a data set named </w:t>
-        <w:tab/>
-        <w:t xml:space="preserve">simuldata&amp;intcount, were intcount ranges from 0 to &amp;numint. These data sets will be saved in the </w:t>
-        <w:tab/>
-        <w:t xml:space="preserve">library listed in the savelib variable. This will essentially double the time needed to run the macro with a </w:t>
-        <w:tab/>
-        <w:t xml:space="preserve">single sample.  </w:t>
+        <w:t xml:space="preserve"> = no. When more than the natural course is run  each simulated data set based on the intervention will be saved with all the desired variables for each observation.  The results for each intervention will be saved in a data set named simuldata&amp;intcount, were intcount ranges from 0 to &amp;numint. These data sets will be saved in the library listed in the savelib variable. This will essentially double the time needed to run the macro with a single sample.  </w:t>
       </w:r>
       <w:r>
         <w:rPr>
@@ -68669,49 +67374,6 @@
           <w:szCs w:val="22"/>
         </w:rPr>
         <w:t>parametric g-formula in the presence of censoring. 2022.</w:t>
-      </w:r>
-    </w:p>
-    <w:p>
-      <w:pPr>
-        <w:pStyle w:val="Normal"/>
-        <w:rPr>
-          <w:rFonts w:ascii="Calibri" w:hAnsi="Calibri" w:cs="Calibri"/>
-          <w:color w:val="000000"/>
-          <w:sz w:val="22"/>
-          <w:szCs w:val="22"/>
-        </w:rPr>
-      </w:pPr>
-      <w:r>
-        <w:rPr/>
-      </w:r>
-    </w:p>
-    <w:p>
-      <w:pPr>
-        <w:pStyle w:val="Normal"/>
-        <w:rPr>
-          <w:rFonts w:ascii="Calibri" w:hAnsi="Calibri" w:cs="Calibri"/>
-          <w:color w:val="000000"/>
-          <w:sz w:val="22"/>
-          <w:szCs w:val="22"/>
-        </w:rPr>
-      </w:pPr>
-      <w:r>
-        <w:rPr>
-          <w:rFonts w:cs="Calibri" w:ascii="Calibri" w:hAnsi="Calibri"/>
-          <w:color w:val="000000"/>
-          <w:sz w:val="22"/>
-          <w:szCs w:val="22"/>
-        </w:rPr>
-        <w:t xml:space="preserve">Kleiner A, Talwalker A, Sarkar P, Jordan M. A scalable bootstrap for massive data. </w:t>
-      </w:r>
-      <w:r>
-        <w:rPr>
-          <w:rFonts w:cs="Calibri" w:ascii="Calibri" w:hAnsi="Calibri"/>
-          <w:color w:val="000000"/>
-          <w:sz w:val="22"/>
-          <w:szCs w:val="22"/>
-        </w:rPr>
-        <w:t>J.R. Statist. Soc. B (2014); 76 Part 4, pp795-816.</w:t>
       </w:r>
     </w:p>
     <w:p>
@@ -68786,7 +67448,7 @@
               <wp:positionV relativeFrom="paragraph">
                 <wp:posOffset>635</wp:posOffset>
               </wp:positionV>
-              <wp:extent cx="154940" cy="174625"/>
+              <wp:extent cx="153670" cy="174625"/>
               <wp:effectExtent l="0" t="0" r="0" b="0"/>
               <wp:wrapSquare wrapText="bothSides"/>
               <wp:docPr id="1" name="Frame1"/>
@@ -68797,7 +67459,7 @@
                     <wps:spPr>
                       <a:xfrm>
                         <a:off x="0" y="0"/>
-                        <a:ext cx="154440" cy="173880"/>
+                        <a:ext cx="153000" cy="173880"/>
                       </a:xfrm>
                       <a:prstGeom prst="rect">
                         <a:avLst/>
@@ -68825,35 +67487,30 @@
                           <w:r>
                             <w:rPr>
                               <w:rStyle w:val="Pagenumber"/>
-                              <w:color w:val="000000"/>
                             </w:rPr>
                             <w:fldChar w:fldCharType="begin"/>
                           </w:r>
                           <w:r>
                             <w:rPr>
                               <w:rStyle w:val="Pagenumber"/>
-                              <w:color w:val="000000"/>
                             </w:rPr>
                             <w:instrText> PAGE </w:instrText>
                           </w:r>
                           <w:r>
                             <w:rPr>
                               <w:rStyle w:val="Pagenumber"/>
-                              <w:color w:val="000000"/>
                             </w:rPr>
                             <w:fldChar w:fldCharType="separate"/>
                           </w:r>
                           <w:r>
                             <w:rPr>
                               <w:rStyle w:val="Pagenumber"/>
-                              <w:color w:val="000000"/>
                             </w:rPr>
-                            <w:t>2</w:t>
+                            <w:t>11</w:t>
                           </w:r>
                           <w:r>
                             <w:rPr>
                               <w:rStyle w:val="Pagenumber"/>
-                              <w:color w:val="000000"/>
                             </w:rPr>
                             <w:fldChar w:fldCharType="end"/>
                           </w:r>
@@ -68871,8 +67528,8 @@
         </mc:Choice>
         <mc:Fallback>
           <w:pict>
-            <v:rect id="shape_0" ID="Frame1" stroked="f" style="position:absolute;margin-left:491.8pt;margin-top:0.05pt;width:12.1pt;height:13.65pt;mso-wrap-style:square;v-text-anchor:top;mso-position-horizontal:right;mso-position-horizontal-relative:margin">
-              <v:fill o:detectmouseclick="t" on="false"/>
+            <v:rect id="shape_0" ID="Frame1" fillcolor="white" stroked="f" style="position:absolute;margin-left:491.9pt;margin-top:0.05pt;width:12pt;height:13.65pt;mso-wrap-style:square;v-text-anchor:top;mso-position-horizontal:right;mso-position-horizontal-relative:margin">
+              <v:fill o:detectmouseclick="t" type="solid" color2="black" opacity="0"/>
               <v:stroke color="#3465a4" joinstyle="round" endcap="flat"/>
               <v:textbox>
                 <w:txbxContent>
@@ -68886,35 +67543,30 @@
                     <w:r>
                       <w:rPr>
                         <w:rStyle w:val="Pagenumber"/>
-                        <w:color w:val="000000"/>
                       </w:rPr>
                       <w:fldChar w:fldCharType="begin"/>
                     </w:r>
                     <w:r>
                       <w:rPr>
                         <w:rStyle w:val="Pagenumber"/>
-                        <w:color w:val="000000"/>
                       </w:rPr>
                       <w:instrText> PAGE </w:instrText>
                     </w:r>
                     <w:r>
                       <w:rPr>
                         <w:rStyle w:val="Pagenumber"/>
-                        <w:color w:val="000000"/>
                       </w:rPr>
                       <w:fldChar w:fldCharType="separate"/>
                     </w:r>
                     <w:r>
                       <w:rPr>
                         <w:rStyle w:val="Pagenumber"/>
-                        <w:color w:val="000000"/>
                       </w:rPr>
-                      <w:t>2</w:t>
+                      <w:t>11</w:t>
                     </w:r>
                     <w:r>
                       <w:rPr>
                         <w:rStyle w:val="Pagenumber"/>
-                        <w:color w:val="000000"/>
                       </w:rPr>
                       <w:fldChar w:fldCharType="end"/>
                     </w:r>
@@ -68955,7 +67607,7 @@
               <wp:positionV relativeFrom="paragraph">
                 <wp:posOffset>635</wp:posOffset>
               </wp:positionV>
-              <wp:extent cx="154940" cy="174625"/>
+              <wp:extent cx="153670" cy="174625"/>
               <wp:effectExtent l="0" t="0" r="0" b="0"/>
               <wp:wrapSquare wrapText="bothSides"/>
               <wp:docPr id="3" name="Frame2"/>
@@ -68966,7 +67618,7 @@
                     <wps:spPr>
                       <a:xfrm>
                         <a:off x="0" y="0"/>
-                        <a:ext cx="154440" cy="173880"/>
+                        <a:ext cx="153000" cy="173880"/>
                       </a:xfrm>
                       <a:prstGeom prst="rect">
                         <a:avLst/>
@@ -68994,35 +67646,30 @@
                           <w:r>
                             <w:rPr>
                               <w:rStyle w:val="Pagenumber"/>
-                              <w:color w:val="000000"/>
                             </w:rPr>
                             <w:fldChar w:fldCharType="begin"/>
                           </w:r>
                           <w:r>
                             <w:rPr>
                               <w:rStyle w:val="Pagenumber"/>
-                              <w:color w:val="000000"/>
                             </w:rPr>
                             <w:instrText> PAGE </w:instrText>
                           </w:r>
                           <w:r>
                             <w:rPr>
                               <w:rStyle w:val="Pagenumber"/>
-                              <w:color w:val="000000"/>
                             </w:rPr>
                             <w:fldChar w:fldCharType="separate"/>
                           </w:r>
                           <w:r>
                             <w:rPr>
                               <w:rStyle w:val="Pagenumber"/>
-                              <w:color w:val="000000"/>
                             </w:rPr>
                             <w:t>13</w:t>
                           </w:r>
                           <w:r>
                             <w:rPr>
                               <w:rStyle w:val="Pagenumber"/>
-                              <w:color w:val="000000"/>
                             </w:rPr>
                             <w:fldChar w:fldCharType="end"/>
                           </w:r>
@@ -69040,8 +67687,8 @@
         </mc:Choice>
         <mc:Fallback>
           <w:pict>
-            <v:rect id="shape_0" ID="Frame2" stroked="f" style="position:absolute;margin-left:635.8pt;margin-top:0.05pt;width:12.1pt;height:13.65pt;mso-wrap-style:square;v-text-anchor:top;mso-position-horizontal:right;mso-position-horizontal-relative:margin">
-              <v:fill o:detectmouseclick="t" on="false"/>
+            <v:rect id="shape_0" ID="Frame2" fillcolor="white" stroked="f" style="position:absolute;margin-left:635.9pt;margin-top:0.05pt;width:12pt;height:13.65pt;mso-wrap-style:square;v-text-anchor:top;mso-position-horizontal:right;mso-position-horizontal-relative:margin">
+              <v:fill o:detectmouseclick="t" type="solid" color2="black" opacity="0"/>
               <v:stroke color="#3465a4" joinstyle="round" endcap="flat"/>
               <v:textbox>
                 <w:txbxContent>
@@ -69055,35 +67702,30 @@
                     <w:r>
                       <w:rPr>
                         <w:rStyle w:val="Pagenumber"/>
-                        <w:color w:val="000000"/>
                       </w:rPr>
                       <w:fldChar w:fldCharType="begin"/>
                     </w:r>
                     <w:r>
                       <w:rPr>
                         <w:rStyle w:val="Pagenumber"/>
-                        <w:color w:val="000000"/>
                       </w:rPr>
                       <w:instrText> PAGE </w:instrText>
                     </w:r>
                     <w:r>
                       <w:rPr>
                         <w:rStyle w:val="Pagenumber"/>
-                        <w:color w:val="000000"/>
                       </w:rPr>
                       <w:fldChar w:fldCharType="separate"/>
                     </w:r>
                     <w:r>
                       <w:rPr>
                         <w:rStyle w:val="Pagenumber"/>
-                        <w:color w:val="000000"/>
                       </w:rPr>
                       <w:t>13</w:t>
                     </w:r>
                     <w:r>
                       <w:rPr>
                         <w:rStyle w:val="Pagenumber"/>
-                        <w:color w:val="000000"/>
                       </w:rPr>
                       <w:fldChar w:fldCharType="end"/>
                     </w:r>
@@ -69138,7 +67780,7 @@
               <wp:positionV relativeFrom="paragraph">
                 <wp:posOffset>635</wp:posOffset>
               </wp:positionV>
-              <wp:extent cx="154940" cy="174625"/>
+              <wp:extent cx="153670" cy="174625"/>
               <wp:effectExtent l="0" t="0" r="0" b="0"/>
               <wp:wrapSquare wrapText="bothSides"/>
               <wp:docPr id="5" name="Frame4"/>
@@ -69149,7 +67791,7 @@
                     <wps:spPr>
                       <a:xfrm>
                         <a:off x="0" y="0"/>
-                        <a:ext cx="154440" cy="173880"/>
+                        <a:ext cx="153000" cy="173880"/>
                       </a:xfrm>
                       <a:prstGeom prst="rect">
                         <a:avLst/>
@@ -69177,35 +67819,30 @@
                           <w:r>
                             <w:rPr>
                               <w:rStyle w:val="Pagenumber"/>
-                              <w:color w:val="000000"/>
                             </w:rPr>
                             <w:fldChar w:fldCharType="begin"/>
                           </w:r>
                           <w:r>
                             <w:rPr>
                               <w:rStyle w:val="Pagenumber"/>
-                              <w:color w:val="000000"/>
                             </w:rPr>
                             <w:instrText> PAGE </w:instrText>
                           </w:r>
                           <w:r>
                             <w:rPr>
                               <w:rStyle w:val="Pagenumber"/>
-                              <w:color w:val="000000"/>
                             </w:rPr>
                             <w:fldChar w:fldCharType="separate"/>
                           </w:r>
                           <w:r>
                             <w:rPr>
                               <w:rStyle w:val="Pagenumber"/>
-                              <w:color w:val="000000"/>
                             </w:rPr>
-                            <w:t>16</w:t>
+                            <w:t>17</w:t>
                           </w:r>
                           <w:r>
                             <w:rPr>
                               <w:rStyle w:val="Pagenumber"/>
-                              <w:color w:val="000000"/>
                             </w:rPr>
                             <w:fldChar w:fldCharType="end"/>
                           </w:r>
@@ -69223,8 +67860,8 @@
         </mc:Choice>
         <mc:Fallback>
           <w:pict>
-            <v:rect id="shape_0" ID="Frame4" stroked="f" style="position:absolute;margin-left:635.8pt;margin-top:0.05pt;width:12.1pt;height:13.65pt;mso-wrap-style:square;v-text-anchor:top;mso-position-horizontal:right;mso-position-horizontal-relative:margin">
-              <v:fill o:detectmouseclick="t" on="false"/>
+            <v:rect id="shape_0" ID="Frame4" fillcolor="white" stroked="f" style="position:absolute;margin-left:635.9pt;margin-top:0.05pt;width:12pt;height:13.65pt;mso-wrap-style:square;v-text-anchor:top;mso-position-horizontal:right;mso-position-horizontal-relative:margin">
+              <v:fill o:detectmouseclick="t" type="solid" color2="black" opacity="0"/>
               <v:stroke color="#3465a4" joinstyle="round" endcap="flat"/>
               <v:textbox>
                 <w:txbxContent>
@@ -69238,35 +67875,30 @@
                     <w:r>
                       <w:rPr>
                         <w:rStyle w:val="Pagenumber"/>
-                        <w:color w:val="000000"/>
                       </w:rPr>
                       <w:fldChar w:fldCharType="begin"/>
                     </w:r>
                     <w:r>
                       <w:rPr>
                         <w:rStyle w:val="Pagenumber"/>
-                        <w:color w:val="000000"/>
                       </w:rPr>
                       <w:instrText> PAGE </w:instrText>
                     </w:r>
                     <w:r>
                       <w:rPr>
                         <w:rStyle w:val="Pagenumber"/>
-                        <w:color w:val="000000"/>
                       </w:rPr>
                       <w:fldChar w:fldCharType="separate"/>
                     </w:r>
                     <w:r>
                       <w:rPr>
                         <w:rStyle w:val="Pagenumber"/>
-                        <w:color w:val="000000"/>
                       </w:rPr>
-                      <w:t>16</w:t>
+                      <w:t>17</w:t>
                     </w:r>
                     <w:r>
                       <w:rPr>
                         <w:rStyle w:val="Pagenumber"/>
-                        <w:color w:val="000000"/>
                       </w:rPr>
                       <w:fldChar w:fldCharType="end"/>
                     </w:r>
@@ -69295,7 +67927,7 @@
         <w:docPartGallery w:val="Page Numbers (Bottom of Page)"/>
         <w:docPartUnique w:val="true"/>
       </w:docPartObj>
-      <w:id w:val="776893574"/>
+      <w:id w:val="1035219697"/>
     </w:sdtPr>
     <w:sdtContent>
       <w:p>
@@ -69318,7 +67950,7 @@
         </w:r>
         <w:r>
           <w:rPr/>
-          <w:t>19</w:t>
+          <w:t>40</w:t>
         </w:r>
         <w:r>
           <w:rPr/>

</xml_diff>